<commit_message>
FPLA-634: e2e tests updates. enum removal. controller updates
</commit_message>
<xml_diff>
--- a/docker/docmosis/templates/c6.docx
+++ b/docker/docmosis/templates/c6.docx
@@ -17,14 +17,69 @@
           <w:sz w:val="28"/>
           <w:szCs w:val="28"/>
         </w:rPr>
-        <w:t>SA18C01506</w:t>
-      </w:r>
-      <w:r>
-        <w:rPr>
+        <w:t>&lt;&lt;</w:t>
+      </w:r>
+      <w:proofErr w:type="spellStart"/>
+      <w:r>
+        <w:rPr>
+          <w:color w:val="999999"/>
           <w:sz w:val="28"/>
           <w:szCs w:val="28"/>
         </w:rPr>
-        <w:t xml:space="preserve">                                                                                                     C6</w:t>
+        <w:t>familyManCaseNumber</w:t>
+      </w:r>
+      <w:proofErr w:type="spellEnd"/>
+      <w:r>
+        <w:rPr>
+          <w:color w:val="999999"/>
+          <w:sz w:val="28"/>
+          <w:szCs w:val="28"/>
+        </w:rPr>
+        <w:t>&gt;&gt;</w:t>
+      </w:r>
+      <w:r>
+        <w:rPr>
+          <w:sz w:val="28"/>
+          <w:szCs w:val="28"/>
+        </w:rPr>
+        <w:t xml:space="preserve"> </w:t>
+      </w:r>
+      <w:r>
+        <w:rPr>
+          <w:sz w:val="28"/>
+          <w:szCs w:val="28"/>
+        </w:rPr>
+        <w:t xml:space="preserve">      </w:t>
+      </w:r>
+      <w:r>
+        <w:rPr>
+          <w:sz w:val="28"/>
+          <w:szCs w:val="28"/>
+        </w:rPr>
+        <w:t xml:space="preserve">  </w:t>
+      </w:r>
+      <w:bookmarkStart w:id="0" w:name="_GoBack"/>
+      <w:bookmarkEnd w:id="0"/>
+      <w:r>
+        <w:rPr>
+          <w:sz w:val="28"/>
+          <w:szCs w:val="28"/>
+        </w:rPr>
+        <w:t xml:space="preserve">            </w:t>
+      </w:r>
+      <w:r>
+        <w:rPr>
+          <w:sz w:val="28"/>
+          <w:szCs w:val="28"/>
+        </w:rPr>
+        <w:t xml:space="preserve"> </w:t>
+      </w:r>
+      <w:r>
+        <w:rPr>
+          <w:sz w:val="28"/>
+          <w:szCs w:val="28"/>
+        </w:rPr>
+        <w:t xml:space="preserve">                                                      C6</w:t>
       </w:r>
     </w:p>
     <w:p>
@@ -77,9 +132,9 @@
           <w:szCs w:val="24"/>
           <w:lang w:val="en-US"/>
         </w:rPr>
-        <w:t>&lt;</w:t>
-      </w:r>
-      <w:proofErr w:type="gramStart"/>
+        <w:t>&lt;&lt;</w:t>
+      </w:r>
+      <w:proofErr w:type="spellStart"/>
       <w:r>
         <w:rPr>
           <w:bCs/>
@@ -88,10 +143,9 @@
           <w:szCs w:val="24"/>
           <w:lang w:val="en-US"/>
         </w:rPr>
-        <w:t>&lt;{</w:t>
-      </w:r>
-      <w:proofErr w:type="spellStart"/>
-      <w:proofErr w:type="gramEnd"/>
+        <w:t>todaysDate</w:t>
+      </w:r>
+      <w:proofErr w:type="spellEnd"/>
       <w:r>
         <w:rPr>
           <w:bCs/>
@@ -100,84 +154,7 @@
           <w:szCs w:val="24"/>
           <w:lang w:val="en-US"/>
         </w:rPr>
-        <w:t>dateFormat</w:t>
-      </w:r>
-      <w:proofErr w:type="spellEnd"/>
-      <w:r>
-        <w:rPr>
-          <w:bCs/>
-          <w:color w:val="000000" w:themeColor="text1"/>
-          <w:sz w:val="24"/>
-          <w:szCs w:val="24"/>
-          <w:lang w:val="en-US"/>
-        </w:rPr>
-        <w:t>(</w:t>
-      </w:r>
-      <w:proofErr w:type="spellStart"/>
-      <w:r>
-        <w:rPr>
-          <w:bCs/>
-          <w:color w:val="000000" w:themeColor="text1"/>
-          <w:sz w:val="24"/>
-          <w:szCs w:val="24"/>
-          <w:lang w:val="en-US"/>
-        </w:rPr>
-        <w:t>dateOfBirth</w:t>
-      </w:r>
-      <w:proofErr w:type="spellEnd"/>
-      <w:r>
-        <w:rPr>
-          <w:bCs/>
-          <w:color w:val="000000" w:themeColor="text1"/>
-          <w:sz w:val="24"/>
-          <w:szCs w:val="24"/>
-          <w:lang w:val="en-US"/>
-        </w:rPr>
-        <w:t xml:space="preserve">, ‘dd MM </w:t>
-      </w:r>
-      <w:proofErr w:type="spellStart"/>
-      <w:r>
-        <w:rPr>
-          <w:bCs/>
-          <w:color w:val="000000" w:themeColor="text1"/>
-          <w:sz w:val="24"/>
-          <w:szCs w:val="24"/>
-          <w:lang w:val="en-US"/>
-        </w:rPr>
-        <w:t>yy</w:t>
-      </w:r>
-      <w:proofErr w:type="spellEnd"/>
-      <w:r>
-        <w:rPr>
-          <w:bCs/>
-          <w:color w:val="000000" w:themeColor="text1"/>
-          <w:sz w:val="24"/>
-          <w:szCs w:val="24"/>
-          <w:lang w:val="en-US"/>
-        </w:rPr>
-        <w:t>’, ‘</w:t>
-      </w:r>
-      <w:proofErr w:type="spellStart"/>
-      <w:r>
-        <w:rPr>
-          <w:bCs/>
-          <w:color w:val="000000" w:themeColor="text1"/>
-          <w:sz w:val="24"/>
-          <w:szCs w:val="24"/>
-          <w:lang w:val="en-US"/>
-        </w:rPr>
-        <w:t>yyyy</w:t>
-      </w:r>
-      <w:proofErr w:type="spellEnd"/>
-      <w:r>
-        <w:rPr>
-          <w:bCs/>
-          <w:color w:val="000000" w:themeColor="text1"/>
-          <w:sz w:val="24"/>
-          <w:szCs w:val="24"/>
-          <w:lang w:val="en-US"/>
-        </w:rPr>
-        <w:t>-MM-dd’)}&gt;&gt;</w:t>
+        <w:t>&gt;&gt;</w:t>
       </w:r>
     </w:p>
     <w:p>
@@ -194,7 +171,28 @@
           <w:sz w:val="24"/>
           <w:szCs w:val="24"/>
         </w:rPr>
-        <w:t>&lt;&lt;JURISDICTION&gt;&gt;</w:t>
+        <w:t>&lt;&lt;</w:t>
+      </w:r>
+      <w:r>
+        <w:rPr>
+          <w:sz w:val="24"/>
+          <w:szCs w:val="24"/>
+        </w:rPr>
+        <w:t>j</w:t>
+      </w:r>
+      <w:r>
+        <w:rPr>
+          <w:sz w:val="24"/>
+          <w:szCs w:val="24"/>
+        </w:rPr>
+        <w:t>urisdiction</w:t>
+      </w:r>
+      <w:r>
+        <w:rPr>
+          <w:sz w:val="24"/>
+          <w:szCs w:val="24"/>
+        </w:rPr>
+        <w:t>&gt;&gt;</w:t>
       </w:r>
     </w:p>
     <w:p>
@@ -221,14 +219,67 @@
           <w:sz w:val="24"/>
           <w:szCs w:val="24"/>
         </w:rPr>
-        <w:t>&lt;&lt;applicant&gt;&gt;</w:t>
-      </w:r>
-      <w:r>
-        <w:rPr>
-          <w:sz w:val="24"/>
-          <w:szCs w:val="24"/>
-        </w:rPr>
-        <w:t xml:space="preserve"> has applied for a [child protection] order for </w:t>
+        <w:t>&lt;&lt;</w:t>
+      </w:r>
+      <w:proofErr w:type="spellStart"/>
+      <w:r>
+        <w:rPr>
+          <w:sz w:val="24"/>
+          <w:szCs w:val="24"/>
+        </w:rPr>
+        <w:t>applicant</w:t>
+      </w:r>
+      <w:r>
+        <w:rPr>
+          <w:sz w:val="24"/>
+          <w:szCs w:val="24"/>
+        </w:rPr>
+        <w:t>Name</w:t>
+      </w:r>
+      <w:proofErr w:type="spellEnd"/>
+      <w:r>
+        <w:rPr>
+          <w:sz w:val="24"/>
+          <w:szCs w:val="24"/>
+        </w:rPr>
+        <w:t>&gt;&gt;</w:t>
+      </w:r>
+      <w:r>
+        <w:rPr>
+          <w:sz w:val="24"/>
+          <w:szCs w:val="24"/>
+        </w:rPr>
+        <w:t xml:space="preserve"> has applied for a </w:t>
+      </w:r>
+      <w:r>
+        <w:rPr>
+          <w:sz w:val="24"/>
+          <w:szCs w:val="24"/>
+        </w:rPr>
+        <w:t>&lt;&lt;</w:t>
+      </w:r>
+      <w:proofErr w:type="spellStart"/>
+      <w:r>
+        <w:rPr>
+          <w:sz w:val="24"/>
+          <w:szCs w:val="24"/>
+        </w:rPr>
+        <w:t>orderTypes</w:t>
+      </w:r>
+      <w:proofErr w:type="spellEnd"/>
+      <w:r>
+        <w:rPr>
+          <w:sz w:val="24"/>
+          <w:szCs w:val="24"/>
+        </w:rPr>
+        <w:t xml:space="preserve">&gt;&gt; </w:t>
+      </w:r>
+      <w:r>
+        <w:rPr>
+          <w:sz w:val="24"/>
+          <w:szCs w:val="24"/>
+        </w:rPr>
+        <w:t xml:space="preserve">order for </w:t>
       </w:r>
       <w:r>
         <w:rPr>
@@ -245,93 +296,31 @@
           <w:sz w:val="24"/>
           <w:szCs w:val="24"/>
         </w:rPr>
-        <w:t>rs_</w:t>
-      </w:r>
+        <w:t>childrenNames</w:t>
+      </w:r>
+      <w:proofErr w:type="spellEnd"/>
       <w:r>
         <w:rPr>
           <w:color w:val="000000" w:themeColor="text1"/>
           <w:sz w:val="24"/>
           <w:szCs w:val="24"/>
         </w:rPr>
-        <w:t>child</w:t>
-      </w:r>
-      <w:proofErr w:type="spellEnd"/>
+        <w:t>&gt;&gt;</w:t>
+      </w:r>
       <w:r>
         <w:rPr>
           <w:color w:val="000000" w:themeColor="text1"/>
           <w:sz w:val="24"/>
           <w:szCs w:val="24"/>
         </w:rPr>
-        <w:t>&gt;&gt;</w:t>
-      </w:r>
-      <w:r>
-        <w:rPr>
-          <w:color w:val="000000" w:themeColor="text1"/>
-          <w:sz w:val="24"/>
-          <w:szCs w:val="24"/>
-        </w:rPr>
-        <w:t>&lt;&lt;</w:t>
-      </w:r>
-      <w:proofErr w:type="spellStart"/>
-      <w:r>
-        <w:rPr>
-          <w:color w:val="000000" w:themeColor="text1"/>
-          <w:sz w:val="24"/>
-          <w:szCs w:val="24"/>
-        </w:rPr>
-        <w:t>childName</w:t>
-      </w:r>
-      <w:proofErr w:type="spellEnd"/>
-      <w:r>
-        <w:rPr>
-          <w:color w:val="000000" w:themeColor="text1"/>
-          <w:sz w:val="24"/>
-          <w:szCs w:val="24"/>
-        </w:rPr>
-        <w:t>&gt;&gt;</w:t>
-      </w:r>
-      <w:r>
-        <w:rPr>
-          <w:color w:val="000000" w:themeColor="text1"/>
-          <w:sz w:val="24"/>
-          <w:szCs w:val="24"/>
-        </w:rPr>
-        <w:t>&lt;&lt;</w:t>
-      </w:r>
-      <w:proofErr w:type="spellStart"/>
-      <w:r>
-        <w:rPr>
-          <w:color w:val="000000" w:themeColor="text1"/>
-          <w:sz w:val="24"/>
-          <w:szCs w:val="24"/>
-        </w:rPr>
-        <w:t>es_</w:t>
-      </w:r>
-      <w:r>
-        <w:rPr>
-          <w:color w:val="000000" w:themeColor="text1"/>
-          <w:sz w:val="24"/>
-          <w:szCs w:val="24"/>
-        </w:rPr>
-        <w:t>child</w:t>
-      </w:r>
-      <w:proofErr w:type="spellEnd"/>
-      <w:r>
-        <w:rPr>
-          <w:color w:val="000000" w:themeColor="text1"/>
-          <w:sz w:val="24"/>
-          <w:szCs w:val="24"/>
-        </w:rPr>
-        <w:t>&gt;&gt;</w:t>
-      </w:r>
-      <w:bookmarkStart w:id="0" w:name="_GoBack"/>
-      <w:bookmarkEnd w:id="0"/>
-      <w:r>
-        <w:rPr>
-          <w:sz w:val="24"/>
-          <w:szCs w:val="24"/>
-        </w:rPr>
-        <w:t>. You have been named as a party.</w:t>
+        <w:t xml:space="preserve"> </w:t>
+      </w:r>
+      <w:r>
+        <w:rPr>
+          <w:sz w:val="24"/>
+          <w:szCs w:val="24"/>
+        </w:rPr>
+        <w:t>You have been named as a party.</w:t>
       </w:r>
     </w:p>
     <w:p>
@@ -387,21 +376,7 @@
           <w:sz w:val="24"/>
           <w:szCs w:val="24"/>
         </w:rPr>
-        <w:t>1. Complete the C7</w:t>
-      </w:r>
-      <w:r>
-        <w:rPr>
-          <w:sz w:val="24"/>
-          <w:szCs w:val="24"/>
-        </w:rPr>
-        <w:t xml:space="preserve"> and send it to the court and all other parties. You need to do this as s</w:t>
-      </w:r>
-      <w:r>
-        <w:rPr>
-          <w:sz w:val="24"/>
-          <w:szCs w:val="24"/>
-        </w:rPr>
-        <w:t>oon as possible.</w:t>
+        <w:t>1. Complete the C7 and send it to the court and all other parties. You need to do this as soon as possible.</w:t>
       </w:r>
     </w:p>
     <w:p>
@@ -428,14 +403,7 @@
           <w:sz w:val="24"/>
           <w:szCs w:val="24"/>
         </w:rPr>
-        <w:t>2. Read the application</w:t>
-      </w:r>
-      <w:r>
-        <w:rPr>
-          <w:sz w:val="24"/>
-          <w:szCs w:val="24"/>
-        </w:rPr>
-        <w:t xml:space="preserve">. </w:t>
+        <w:t xml:space="preserve">2. Read the application. </w:t>
       </w:r>
     </w:p>
     <w:p>
@@ -536,6 +504,14 @@
               </w:rPr>
               <w:t>Date</w:t>
             </w:r>
+            <w:r>
+              <w:rPr>
+                <w:b/>
+                <w:sz w:val="24"/>
+                <w:szCs w:val="24"/>
+              </w:rPr>
+              <w:t xml:space="preserve">                                                                        </w:t>
+            </w:r>
           </w:p>
         </w:tc>
         <w:tc>
@@ -558,7 +534,7 @@
           <w:p>
             <w:pPr>
               <w:spacing w:line="273" w:lineRule="auto"/>
-              <w:ind w:left="-566" w:right="-607"/>
+              <w:ind w:right="-607"/>
               <w:rPr>
                 <w:bCs/>
                 <w:color w:val="000000" w:themeColor="text1"/>
@@ -569,228 +545,25 @@
             </w:pPr>
             <w:r>
               <w:rPr>
-                <w:bCs/>
-                <w:color w:val="000000" w:themeColor="text1"/>
-                <w:sz w:val="24"/>
-                <w:szCs w:val="24"/>
-                <w:lang w:val="en-US"/>
-              </w:rPr>
-              <w:t>&lt;</w:t>
-            </w:r>
-            <w:proofErr w:type="gramStart"/>
-            <w:r>
-              <w:rPr>
-                <w:bCs/>
-                <w:color w:val="000000" w:themeColor="text1"/>
-                <w:sz w:val="24"/>
-                <w:szCs w:val="24"/>
-                <w:lang w:val="en-US"/>
-              </w:rPr>
-              <w:t>&lt;{</w:t>
-            </w:r>
-            <w:proofErr w:type="gramEnd"/>
-            <w:r>
-              <w:rPr>
-                <w:bCs/>
-                <w:color w:val="000000" w:themeColor="text1"/>
-                <w:sz w:val="24"/>
-                <w:szCs w:val="24"/>
-                <w:lang w:val="en-US"/>
-              </w:rPr>
-              <w:t>d</w:t>
-            </w:r>
-            <w:r>
-              <w:rPr>
-                <w:bCs/>
-                <w:color w:val="000000" w:themeColor="text1"/>
-                <w:sz w:val="24"/>
-                <w:szCs w:val="24"/>
-                <w:lang w:val="en-US"/>
+                <w:sz w:val="24"/>
+                <w:szCs w:val="24"/>
               </w:rPr>
               <w:t>&lt;&lt;</w:t>
             </w:r>
             <w:proofErr w:type="spellStart"/>
             <w:r>
               <w:rPr>
-                <w:bCs/>
-                <w:color w:val="000000" w:themeColor="text1"/>
-                <w:sz w:val="24"/>
-                <w:szCs w:val="24"/>
-                <w:lang w:val="en-US"/>
-              </w:rPr>
-              <w:t>d</w:t>
+                <w:sz w:val="24"/>
+                <w:szCs w:val="24"/>
+              </w:rPr>
+              <w:t>hearing</w:t>
             </w:r>
             <w:r>
               <w:rPr>
-                <w:bCs/>
-                <w:color w:val="000000" w:themeColor="text1"/>
-                <w:sz w:val="24"/>
-                <w:szCs w:val="24"/>
-                <w:lang w:val="en-US"/>
-              </w:rPr>
-              <w:t>ateFormat</w:t>
-            </w:r>
-            <w:proofErr w:type="spellEnd"/>
-            <w:r>
-              <w:rPr>
-                <w:bCs/>
-                <w:color w:val="000000" w:themeColor="text1"/>
-                <w:sz w:val="24"/>
-                <w:szCs w:val="24"/>
-                <w:lang w:val="en-US"/>
-              </w:rPr>
-              <w:t>(</w:t>
-            </w:r>
-            <w:proofErr w:type="spellStart"/>
-            <w:r>
-              <w:rPr>
-                <w:bCs/>
-                <w:color w:val="000000" w:themeColor="text1"/>
-                <w:sz w:val="24"/>
-                <w:szCs w:val="24"/>
-                <w:lang w:val="en-US"/>
-              </w:rPr>
-              <w:t>hearingDate</w:t>
-            </w:r>
-            <w:proofErr w:type="spellEnd"/>
-            <w:r>
-              <w:rPr>
-                <w:bCs/>
-                <w:color w:val="000000" w:themeColor="text1"/>
-                <w:sz w:val="24"/>
-                <w:szCs w:val="24"/>
-                <w:lang w:val="en-US"/>
-              </w:rPr>
-              <w:t xml:space="preserve">, ‘dd MM </w:t>
-            </w:r>
-            <w:proofErr w:type="spellStart"/>
-            <w:r>
-              <w:rPr>
-                <w:bCs/>
-                <w:color w:val="000000" w:themeColor="text1"/>
-                <w:sz w:val="24"/>
-                <w:szCs w:val="24"/>
-                <w:lang w:val="en-US"/>
-              </w:rPr>
-              <w:t>yy</w:t>
-            </w:r>
-            <w:proofErr w:type="spellEnd"/>
-            <w:r>
-              <w:rPr>
-                <w:bCs/>
-                <w:color w:val="000000" w:themeColor="text1"/>
-                <w:sz w:val="24"/>
-                <w:szCs w:val="24"/>
-                <w:lang w:val="en-US"/>
-              </w:rPr>
-              <w:t>’, ‘</w:t>
-            </w:r>
-            <w:proofErr w:type="spellStart"/>
-            <w:r>
-              <w:rPr>
-                <w:bCs/>
-                <w:color w:val="000000" w:themeColor="text1"/>
-                <w:sz w:val="24"/>
-                <w:szCs w:val="24"/>
-                <w:lang w:val="en-US"/>
-              </w:rPr>
-              <w:t>yyyy</w:t>
-            </w:r>
-            <w:proofErr w:type="spellEnd"/>
-            <w:r>
-              <w:rPr>
-                <w:bCs/>
-                <w:color w:val="000000" w:themeColor="text1"/>
-                <w:sz w:val="24"/>
-                <w:szCs w:val="24"/>
-                <w:lang w:val="en-US"/>
-              </w:rPr>
-              <w:t>-MM-dd’)}&gt;&gt;</w:t>
-            </w:r>
-          </w:p>
-        </w:tc>
-      </w:tr>
-      <w:tr>
-        <w:trPr>
-          <w:trHeight w:val="420"/>
-        </w:trPr>
-        <w:tc>
-          <w:tcPr>
-            <w:tcW w:w="5055" w:type="dxa"/>
-            <w:tcBorders>
-              <w:top w:val="single" w:sz="12" w:space="0" w:color="000000"/>
-              <w:left w:val="single" w:sz="8" w:space="0" w:color="FFFFFF"/>
-              <w:bottom w:val="single" w:sz="12" w:space="0" w:color="000000"/>
-              <w:right w:val="single" w:sz="8" w:space="0" w:color="FFFFFF"/>
-            </w:tcBorders>
-            <w:shd w:val="clear" w:color="auto" w:fill="auto"/>
-            <w:tcMar>
-              <w:top w:w="100" w:type="dxa"/>
-              <w:left w:w="100" w:type="dxa"/>
-              <w:bottom w:w="100" w:type="dxa"/>
-              <w:right w:w="100" w:type="dxa"/>
-            </w:tcMar>
-          </w:tcPr>
-          <w:p>
-            <w:pPr>
-              <w:widowControl w:val="0"/>
-              <w:spacing w:line="273" w:lineRule="auto"/>
-              <w:rPr>
-                <w:b/>
-                <w:sz w:val="24"/>
-                <w:szCs w:val="24"/>
-              </w:rPr>
-            </w:pPr>
-            <w:r>
-              <w:rPr>
-                <w:b/>
-                <w:sz w:val="24"/>
-                <w:szCs w:val="24"/>
-              </w:rPr>
-              <w:t>Venue</w:t>
-            </w:r>
-          </w:p>
-        </w:tc>
-        <w:tc>
-          <w:tcPr>
-            <w:tcW w:w="4500" w:type="dxa"/>
-            <w:tcBorders>
-              <w:top w:val="single" w:sz="12" w:space="0" w:color="000000"/>
-              <w:left w:val="single" w:sz="8" w:space="0" w:color="FFFFFF"/>
-              <w:bottom w:val="single" w:sz="12" w:space="0" w:color="000000"/>
-              <w:right w:val="single" w:sz="8" w:space="0" w:color="FFFFFF"/>
-            </w:tcBorders>
-            <w:shd w:val="clear" w:color="auto" w:fill="auto"/>
-            <w:tcMar>
-              <w:top w:w="100" w:type="dxa"/>
-              <w:left w:w="100" w:type="dxa"/>
-              <w:bottom w:w="100" w:type="dxa"/>
-              <w:right w:w="100" w:type="dxa"/>
-            </w:tcMar>
-          </w:tcPr>
-          <w:p>
-            <w:pPr>
-              <w:widowControl w:val="0"/>
-              <w:spacing w:line="273" w:lineRule="auto"/>
-              <w:rPr>
-                <w:sz w:val="24"/>
-                <w:szCs w:val="24"/>
-              </w:rPr>
-            </w:pPr>
-            <w:r>
-              <w:rPr>
-                <w:sz w:val="24"/>
-                <w:szCs w:val="24"/>
-              </w:rPr>
-              <w:t>&lt;&lt;</w:t>
-            </w:r>
-            <w:proofErr w:type="spellStart"/>
-            <w:r>
-              <w:rPr>
-                <w:sz w:val="24"/>
-                <w:szCs w:val="24"/>
-              </w:rPr>
-              <w:t>hearingVenue</w:t>
+                <w:sz w:val="24"/>
+                <w:szCs w:val="24"/>
+              </w:rPr>
+              <w:t>Date</w:t>
             </w:r>
             <w:proofErr w:type="spellEnd"/>
             <w:r>
@@ -840,6 +613,99 @@
                 <w:sz w:val="24"/>
                 <w:szCs w:val="24"/>
               </w:rPr>
+              <w:t>Venue</w:t>
+            </w:r>
+          </w:p>
+        </w:tc>
+        <w:tc>
+          <w:tcPr>
+            <w:tcW w:w="4500" w:type="dxa"/>
+            <w:tcBorders>
+              <w:top w:val="single" w:sz="12" w:space="0" w:color="000000"/>
+              <w:left w:val="single" w:sz="8" w:space="0" w:color="FFFFFF"/>
+              <w:bottom w:val="single" w:sz="12" w:space="0" w:color="000000"/>
+              <w:right w:val="single" w:sz="8" w:space="0" w:color="FFFFFF"/>
+            </w:tcBorders>
+            <w:shd w:val="clear" w:color="auto" w:fill="auto"/>
+            <w:tcMar>
+              <w:top w:w="100" w:type="dxa"/>
+              <w:left w:w="100" w:type="dxa"/>
+              <w:bottom w:w="100" w:type="dxa"/>
+              <w:right w:w="100" w:type="dxa"/>
+            </w:tcMar>
+          </w:tcPr>
+          <w:p>
+            <w:pPr>
+              <w:widowControl w:val="0"/>
+              <w:spacing w:line="273" w:lineRule="auto"/>
+              <w:rPr>
+                <w:sz w:val="24"/>
+                <w:szCs w:val="24"/>
+              </w:rPr>
+            </w:pPr>
+            <w:r>
+              <w:rPr>
+                <w:sz w:val="24"/>
+                <w:szCs w:val="24"/>
+              </w:rPr>
+              <w:t>&lt;&lt;</w:t>
+            </w:r>
+            <w:proofErr w:type="spellStart"/>
+            <w:r>
+              <w:rPr>
+                <w:sz w:val="24"/>
+                <w:szCs w:val="24"/>
+              </w:rPr>
+              <w:t>hearingVenue</w:t>
+            </w:r>
+            <w:proofErr w:type="spellEnd"/>
+            <w:r>
+              <w:rPr>
+                <w:sz w:val="24"/>
+                <w:szCs w:val="24"/>
+              </w:rPr>
+              <w:t>&gt;&gt;</w:t>
+            </w:r>
+          </w:p>
+        </w:tc>
+      </w:tr>
+      <w:tr>
+        <w:trPr>
+          <w:trHeight w:val="420"/>
+        </w:trPr>
+        <w:tc>
+          <w:tcPr>
+            <w:tcW w:w="5055" w:type="dxa"/>
+            <w:tcBorders>
+              <w:top w:val="single" w:sz="12" w:space="0" w:color="000000"/>
+              <w:left w:val="single" w:sz="8" w:space="0" w:color="FFFFFF"/>
+              <w:bottom w:val="single" w:sz="12" w:space="0" w:color="000000"/>
+              <w:right w:val="single" w:sz="8" w:space="0" w:color="FFFFFF"/>
+            </w:tcBorders>
+            <w:shd w:val="clear" w:color="auto" w:fill="auto"/>
+            <w:tcMar>
+              <w:top w:w="100" w:type="dxa"/>
+              <w:left w:w="100" w:type="dxa"/>
+              <w:bottom w:w="100" w:type="dxa"/>
+              <w:right w:w="100" w:type="dxa"/>
+            </w:tcMar>
+          </w:tcPr>
+          <w:p>
+            <w:pPr>
+              <w:widowControl w:val="0"/>
+              <w:spacing w:line="273" w:lineRule="auto"/>
+              <w:rPr>
+                <w:b/>
+                <w:sz w:val="24"/>
+                <w:szCs w:val="24"/>
+              </w:rPr>
+            </w:pPr>
+            <w:r>
+              <w:rPr>
+                <w:b/>
+                <w:sz w:val="24"/>
+                <w:szCs w:val="24"/>
+              </w:rPr>
               <w:t>Pre-hearing attendance</w:t>
             </w:r>
           </w:p>
@@ -1013,7 +879,7 @@
           <w:noProof/>
         </w:rPr>
         <mc:AlternateContent>
-          <mc:Choice Requires="wpg">
+          <mc:Choice Requires="wps">
             <w:drawing>
               <wp:anchor distT="114300" distB="114300" distL="114300" distR="114300" simplePos="0" relativeHeight="251658240" behindDoc="0" locked="0" layoutInCell="1" hidden="0" allowOverlap="1" wp14:anchorId="455DF1AE" wp14:editId="400D7F38">
                 <wp:simplePos x="0" y="0"/>
@@ -1066,47 +932,22 @@
               </wp:anchor>
             </w:drawing>
           </mc:Choice>
-          <mc:Fallback xmlns:dgm="http://schemas.openxmlformats.org/drawingml/2006/diagram" xmlns:lc="http://schemas.openxmlformats.org/drawingml/2006/lockedCanvas" xmlns:c="http://schemas.openxmlformats.org/drawingml/2006/chart" xmlns:pic="http://schemas.openxmlformats.org/drawingml/2006/picture" xmlns:a="http://schemas.openxmlformats.org/drawingml/2006/main" xmlns:sl="http://schemas.openxmlformats.org/schemaLibrary/2006/main">
-            <w:drawing>
-              <wp:anchor allowOverlap="1" behindDoc="0" distB="114300" distT="114300" distL="114300" distR="114300" hidden="0" layoutInCell="1" locked="0" relativeHeight="0" simplePos="0">
-                <wp:simplePos x="0" y="0"/>
-                <wp:positionH relativeFrom="column">
-                  <wp:posOffset>-342899</wp:posOffset>
-                </wp:positionH>
-                <wp:positionV relativeFrom="paragraph">
-                  <wp:posOffset>152400</wp:posOffset>
-                </wp:positionV>
-                <wp:extent cx="190500" cy="285750"/>
-                <wp:effectExtent b="0" l="0" r="0" t="0"/>
-                <wp:wrapSquare wrapText="bothSides" distB="114300" distT="114300" distL="114300" distR="114300"/>
-                <wp:docPr id="1" name="image1.png"/>
-                <a:graphic>
-                  <a:graphicData uri="http://schemas.openxmlformats.org/drawingml/2006/picture">
-                    <pic:pic>
-                      <pic:nvPicPr>
-                        <pic:cNvPr id="0" name="image1.png"/>
-                        <pic:cNvPicPr preferRelativeResize="0"/>
-                      </pic:nvPicPr>
-                      <pic:blipFill>
-                        <a:blip r:embed="rId7"/>
-                        <a:srcRect/>
-                        <a:stretch>
-                          <a:fillRect/>
-                        </a:stretch>
-                      </pic:blipFill>
-                      <pic:spPr>
-                        <a:xfrm>
-                          <a:off x="0" y="0"/>
-                          <a:ext cx="190500" cy="285750"/>
-                        </a:xfrm>
-                        <a:prstGeom prst="rect"/>
-                        <a:ln/>
-                      </pic:spPr>
-                    </pic:pic>
-                  </a:graphicData>
-                </a:graphic>
-              </wp:anchor>
-            </w:drawing>
+          <mc:Fallback>
+            <w:pict>
+              <v:rect w14:anchorId="455DF1AE" id="Rectangle 1" o:spid="_x0000_s1026" style="position:absolute;margin-left:-27pt;margin-top:12pt;width:15pt;height:22.5pt;z-index:251658240;visibility:visible;mso-wrap-style:square;mso-wrap-distance-left:9pt;mso-wrap-distance-top:9pt;mso-wrap-distance-right:9pt;mso-wrap-distance-bottom:9pt;mso-position-horizontal:absolute;mso-position-horizontal-relative:text;mso-position-vertical:absolute;mso-position-vertical-relative:text;v-text-anchor:middle" o:gfxdata="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" fillcolor="#bfc1c3" stroked="f">
+                <v:textbox inset="2.53958mm,2.53958mm,2.53958mm,2.53958mm">
+                  <w:txbxContent>
+                    <w:p>
+                      <w:pPr>
+                        <w:spacing w:line="240" w:lineRule="auto"/>
+                        <w:textDirection w:val="btLr"/>
+                      </w:pPr>
+                    </w:p>
+                  </w:txbxContent>
+                </v:textbox>
+                <w10:wrap type="square"/>
+              </v:rect>
+            </w:pict>
           </mc:Fallback>
         </mc:AlternateContent>
       </w:r>
@@ -1188,14 +1029,7 @@
           <w:sz w:val="24"/>
           <w:szCs w:val="24"/>
         </w:rPr>
-        <w:t>You must let the court know if something has changed</w:t>
-      </w:r>
-      <w:r>
-        <w:rPr>
-          <w:sz w:val="24"/>
-          <w:szCs w:val="24"/>
-        </w:rPr>
-        <w:t xml:space="preserve">. You’ll need to complete a C2 form, you can find a copy at </w:t>
+        <w:t xml:space="preserve">You must let the court know if something has changed. You’ll need to complete a C2 form, you can find a copy at </w:t>
       </w:r>
       <w:proofErr w:type="spellStart"/>
       <w:r>
@@ -1269,7 +1103,7 @@
       </w:pPr>
     </w:p>
     <w:sectPr>
-      <w:footerReference w:type="default" r:id="rId8"/>
+      <w:footerReference w:type="default" r:id="rId6"/>
       <w:pgSz w:w="11909" w:h="16834"/>
       <w:pgMar w:top="1440" w:right="1440" w:bottom="1440" w:left="1440" w:header="720" w:footer="566" w:gutter="0"/>
       <w:pgNumType w:start="1"/>

</xml_diff>

<commit_message>
FPLA-634: e2e tests updated. Further controller updates
</commit_message>
<xml_diff>
--- a/docker/docmosis/templates/c6.docx
+++ b/docker/docmosis/templates/c6.docx
@@ -19,44 +19,78 @@
         </w:rPr>
         <w:t>&lt;&lt;</w:t>
       </w:r>
-      <w:proofErr w:type="spellStart"/>
       <w:r>
         <w:rPr>
           <w:color w:val="999999"/>
           <w:sz w:val="28"/>
           <w:szCs w:val="28"/>
         </w:rPr>
-        <w:t>familyManCaseNumber</w:t>
-      </w:r>
-      <w:proofErr w:type="spellEnd"/>
+        <w:t>{</w:t>
+      </w:r>
+      <w:proofErr w:type="spellStart"/>
       <w:r>
         <w:rPr>
           <w:color w:val="999999"/>
           <w:sz w:val="28"/>
           <w:szCs w:val="28"/>
         </w:rPr>
-        <w:t>&gt;&gt;</w:t>
-      </w:r>
-      <w:r>
-        <w:rPr>
+        <w:t>toUpperCase</w:t>
+      </w:r>
+      <w:proofErr w:type="spellEnd"/>
+      <w:r>
+        <w:rPr>
+          <w:color w:val="999999"/>
           <w:sz w:val="28"/>
           <w:szCs w:val="28"/>
         </w:rPr>
-        <w:t xml:space="preserve"> </w:t>
-      </w:r>
-      <w:r>
-        <w:rPr>
+        <w:t>(</w:t>
+      </w:r>
+      <w:proofErr w:type="spellStart"/>
+      <w:r>
+        <w:rPr>
+          <w:color w:val="999999"/>
           <w:sz w:val="28"/>
           <w:szCs w:val="28"/>
         </w:rPr>
-        <w:t xml:space="preserve">      </w:t>
-      </w:r>
-      <w:r>
-        <w:rPr>
+        <w:t>familyManCaseNumber</w:t>
+      </w:r>
+      <w:proofErr w:type="spellEnd"/>
+      <w:r>
+        <w:rPr>
+          <w:color w:val="999999"/>
           <w:sz w:val="28"/>
           <w:szCs w:val="28"/>
         </w:rPr>
-        <w:t xml:space="preserve">  </w:t>
+        <w:t>)}</w:t>
+      </w:r>
+      <w:r>
+        <w:rPr>
+          <w:color w:val="999999"/>
+          <w:sz w:val="28"/>
+          <w:szCs w:val="28"/>
+        </w:rPr>
+        <w:t>&gt;&gt;</w:t>
+      </w:r>
+      <w:r>
+        <w:rPr>
+          <w:sz w:val="28"/>
+          <w:szCs w:val="28"/>
+        </w:rPr>
+        <w:t xml:space="preserve">    </w:t>
+      </w:r>
+      <w:r>
+        <w:rPr>
+          <w:sz w:val="28"/>
+          <w:szCs w:val="28"/>
+        </w:rPr>
+        <w:t xml:space="preserve"> </w:t>
+      </w:r>
+      <w:r>
+        <w:rPr>
+          <w:sz w:val="28"/>
+          <w:szCs w:val="28"/>
+        </w:rPr>
+        <w:t xml:space="preserve"> </w:t>
       </w:r>
       <w:bookmarkStart w:id="0" w:name="_GoBack"/>
       <w:bookmarkEnd w:id="0"/>
@@ -65,21 +99,21 @@
           <w:sz w:val="28"/>
           <w:szCs w:val="28"/>
         </w:rPr>
-        <w:t xml:space="preserve">            </w:t>
+        <w:t xml:space="preserve">                                          </w:t>
       </w:r>
       <w:r>
         <w:rPr>
           <w:sz w:val="28"/>
           <w:szCs w:val="28"/>
         </w:rPr>
-        <w:t xml:space="preserve"> </w:t>
+        <w:t xml:space="preserve">             </w:t>
       </w:r>
       <w:r>
         <w:rPr>
           <w:sz w:val="28"/>
           <w:szCs w:val="28"/>
         </w:rPr>
-        <w:t xml:space="preserve">                                                      C6</w:t>
+        <w:t>C6</w:t>
       </w:r>
     </w:p>
     <w:p>
@@ -107,8 +141,8 @@
         <w:ind w:left="-566" w:right="-607"/>
         <w:rPr>
           <w:b/>
-          <w:sz w:val="24"/>
-          <w:szCs w:val="24"/>
+          <w:sz w:val="36"/>
+          <w:szCs w:val="36"/>
         </w:rPr>
       </w:pPr>
     </w:p>
@@ -119,8 +153,6 @@
         <w:rPr>
           <w:bCs/>
           <w:color w:val="000000" w:themeColor="text1"/>
-          <w:sz w:val="24"/>
-          <w:szCs w:val="24"/>
           <w:lang w:val="en-US"/>
         </w:rPr>
       </w:pPr>
@@ -128,8 +160,6 @@
         <w:rPr>
           <w:bCs/>
           <w:color w:val="000000" w:themeColor="text1"/>
-          <w:sz w:val="24"/>
-          <w:szCs w:val="24"/>
           <w:lang w:val="en-US"/>
         </w:rPr>
         <w:t>&lt;&lt;</w:t>
@@ -139,8 +169,6 @@
         <w:rPr>
           <w:bCs/>
           <w:color w:val="000000" w:themeColor="text1"/>
-          <w:sz w:val="24"/>
-          <w:szCs w:val="24"/>
           <w:lang w:val="en-US"/>
         </w:rPr>
         <w:t>todaysDate</w:t>
@@ -150,8 +178,6 @@
         <w:rPr>
           <w:bCs/>
           <w:color w:val="000000" w:themeColor="text1"/>
-          <w:sz w:val="24"/>
-          <w:szCs w:val="24"/>
           <w:lang w:val="en-US"/>
         </w:rPr>
         <w:t>&gt;&gt;</w:t>
@@ -161,37 +187,31 @@
       <w:pPr>
         <w:spacing w:line="273" w:lineRule="auto"/>
         <w:ind w:left="-566" w:right="-607"/>
-        <w:rPr>
-          <w:sz w:val="24"/>
-          <w:szCs w:val="24"/>
-        </w:rPr>
-      </w:pPr>
-      <w:r>
-        <w:rPr>
-          <w:sz w:val="24"/>
-          <w:szCs w:val="24"/>
-        </w:rPr>
+      </w:pPr>
+      <w:r>
         <w:t>&lt;&lt;</w:t>
       </w:r>
       <w:r>
-        <w:rPr>
-          <w:sz w:val="24"/>
-          <w:szCs w:val="24"/>
-        </w:rPr>
+        <w:t>{</w:t>
+      </w:r>
+      <w:proofErr w:type="spellStart"/>
+      <w:r>
+        <w:t>titleCase</w:t>
+      </w:r>
+      <w:proofErr w:type="spellEnd"/>
+      <w:r>
+        <w:t>(</w:t>
+      </w:r>
+      <w:r>
         <w:t>j</w:t>
       </w:r>
       <w:r>
-        <w:rPr>
-          <w:sz w:val="24"/>
-          <w:szCs w:val="24"/>
-        </w:rPr>
         <w:t>urisdiction</w:t>
       </w:r>
       <w:r>
-        <w:rPr>
-          <w:sz w:val="24"/>
-          <w:szCs w:val="24"/>
-        </w:rPr>
+        <w:t>)}</w:t>
+      </w:r>
+      <w:r>
         <w:t>&gt;&gt;</w:t>
       </w:r>
     </w:p>
@@ -199,93 +219,47 @@
       <w:pPr>
         <w:spacing w:line="273" w:lineRule="auto"/>
         <w:ind w:left="-566" w:right="-607"/>
-        <w:rPr>
-          <w:sz w:val="24"/>
-          <w:szCs w:val="24"/>
-        </w:rPr>
       </w:pPr>
     </w:p>
     <w:p>
       <w:pPr>
         <w:spacing w:line="273" w:lineRule="auto"/>
         <w:ind w:left="-566" w:right="-607"/>
-        <w:rPr>
-          <w:sz w:val="24"/>
-          <w:szCs w:val="24"/>
-        </w:rPr>
-      </w:pPr>
-      <w:r>
-        <w:rPr>
-          <w:sz w:val="24"/>
-          <w:szCs w:val="24"/>
-        </w:rPr>
+      </w:pPr>
+      <w:r>
         <w:t>&lt;&lt;</w:t>
       </w:r>
       <w:proofErr w:type="spellStart"/>
       <w:r>
-        <w:rPr>
-          <w:sz w:val="24"/>
-          <w:szCs w:val="24"/>
-        </w:rPr>
         <w:t>applicant</w:t>
       </w:r>
       <w:r>
-        <w:rPr>
-          <w:sz w:val="24"/>
-          <w:szCs w:val="24"/>
-        </w:rPr>
         <w:t>Name</w:t>
       </w:r>
       <w:proofErr w:type="spellEnd"/>
       <w:r>
-        <w:rPr>
-          <w:sz w:val="24"/>
-          <w:szCs w:val="24"/>
-        </w:rPr>
         <w:t>&gt;&gt;</w:t>
       </w:r>
       <w:r>
-        <w:rPr>
-          <w:sz w:val="24"/>
-          <w:szCs w:val="24"/>
-        </w:rPr>
         <w:t xml:space="preserve"> has applied for a </w:t>
       </w:r>
       <w:r>
-        <w:rPr>
-          <w:sz w:val="24"/>
-          <w:szCs w:val="24"/>
-        </w:rPr>
         <w:t>&lt;&lt;</w:t>
       </w:r>
       <w:proofErr w:type="spellStart"/>
       <w:r>
-        <w:rPr>
-          <w:sz w:val="24"/>
-          <w:szCs w:val="24"/>
-        </w:rPr>
         <w:t>orderTypes</w:t>
       </w:r>
       <w:proofErr w:type="spellEnd"/>
       <w:r>
-        <w:rPr>
-          <w:sz w:val="24"/>
-          <w:szCs w:val="24"/>
-        </w:rPr>
         <w:t xml:space="preserve">&gt;&gt; </w:t>
       </w:r>
       <w:r>
-        <w:rPr>
-          <w:sz w:val="24"/>
-          <w:szCs w:val="24"/>
-        </w:rPr>
         <w:t xml:space="preserve">order for </w:t>
       </w:r>
       <w:r>
         <w:rPr>
           <w:color w:val="000000" w:themeColor="text1"/>
-          <w:sz w:val="24"/>
-          <w:szCs w:val="24"/>
         </w:rPr>
         <w:t>&lt;&lt;</w:t>
       </w:r>
@@ -293,8 +267,6 @@
       <w:r>
         <w:rPr>
           <w:color w:val="000000" w:themeColor="text1"/>
-          <w:sz w:val="24"/>
-          <w:szCs w:val="24"/>
         </w:rPr>
         <w:t>childrenNames</w:t>
       </w:r>
@@ -302,34 +274,22 @@
       <w:r>
         <w:rPr>
           <w:color w:val="000000" w:themeColor="text1"/>
-          <w:sz w:val="24"/>
-          <w:szCs w:val="24"/>
         </w:rPr>
         <w:t>&gt;&gt;</w:t>
       </w:r>
       <w:r>
         <w:rPr>
           <w:color w:val="000000" w:themeColor="text1"/>
-          <w:sz w:val="24"/>
-          <w:szCs w:val="24"/>
         </w:rPr>
         <w:t xml:space="preserve"> </w:t>
       </w:r>
       <w:r>
-        <w:rPr>
-          <w:sz w:val="24"/>
-          <w:szCs w:val="24"/>
-        </w:rPr>
         <w:t>You have been named as a party.</w:t>
       </w:r>
     </w:p>
     <w:p>
       <w:pPr>
         <w:spacing w:line="273" w:lineRule="auto"/>
-        <w:rPr>
-          <w:sz w:val="24"/>
-          <w:szCs w:val="24"/>
-        </w:rPr>
       </w:pPr>
     </w:p>
     <w:p>
@@ -366,16 +326,8 @@
       <w:pPr>
         <w:spacing w:line="273" w:lineRule="auto"/>
         <w:ind w:left="-566"/>
-        <w:rPr>
-          <w:sz w:val="24"/>
-          <w:szCs w:val="24"/>
-        </w:rPr>
-      </w:pPr>
-      <w:r>
-        <w:rPr>
-          <w:sz w:val="24"/>
-          <w:szCs w:val="24"/>
-        </w:rPr>
+      </w:pPr>
+      <w:r>
         <w:t>1. Complete the C7 and send it to the court and all other parties. You need to do this as soon as possible.</w:t>
       </w:r>
     </w:p>
@@ -383,26 +335,14 @@
       <w:pPr>
         <w:spacing w:line="273" w:lineRule="auto"/>
         <w:ind w:left="-566"/>
-        <w:rPr>
-          <w:sz w:val="24"/>
-          <w:szCs w:val="24"/>
-        </w:rPr>
       </w:pPr>
     </w:p>
     <w:p>
       <w:pPr>
         <w:spacing w:line="273" w:lineRule="auto"/>
         <w:ind w:left="-566"/>
-        <w:rPr>
-          <w:sz w:val="24"/>
-          <w:szCs w:val="24"/>
-        </w:rPr>
-      </w:pPr>
-      <w:r>
-        <w:rPr>
-          <w:sz w:val="24"/>
-          <w:szCs w:val="24"/>
-        </w:rPr>
+      </w:pPr>
+      <w:r>
         <w:t xml:space="preserve">2. Read the application. </w:t>
       </w:r>
     </w:p>
@@ -410,10 +350,6 @@
       <w:pPr>
         <w:spacing w:line="273" w:lineRule="auto"/>
         <w:ind w:left="-566"/>
-        <w:rPr>
-          <w:sz w:val="24"/>
-          <w:szCs w:val="24"/>
-        </w:rPr>
       </w:pPr>
     </w:p>
     <w:p>
@@ -422,15 +358,9 @@
         <w:ind w:left="-566"/>
         <w:rPr>
           <w:b/>
-          <w:sz w:val="24"/>
-          <w:szCs w:val="24"/>
-        </w:rPr>
-      </w:pPr>
-      <w:r>
-        <w:rPr>
-          <w:sz w:val="24"/>
-          <w:szCs w:val="24"/>
-        </w:rPr>
+        </w:rPr>
+      </w:pPr>
+      <w:r>
         <w:t xml:space="preserve">3. You should go to the hearing. </w:t>
       </w:r>
     </w:p>
@@ -440,8 +370,6 @@
         <w:ind w:left="-566"/>
         <w:rPr>
           <w:b/>
-          <w:sz w:val="24"/>
-          <w:szCs w:val="24"/>
         </w:rPr>
       </w:pPr>
     </w:p>
@@ -492,23 +420,17 @@
               <w:spacing w:line="273" w:lineRule="auto"/>
               <w:rPr>
                 <w:b/>
-                <w:sz w:val="24"/>
-                <w:szCs w:val="24"/>
               </w:rPr>
             </w:pPr>
             <w:r>
               <w:rPr>
                 <w:b/>
-                <w:sz w:val="24"/>
-                <w:szCs w:val="24"/>
               </w:rPr>
               <w:t>Date</w:t>
             </w:r>
             <w:r>
               <w:rPr>
                 <w:b/>
-                <w:sz w:val="24"/>
-                <w:szCs w:val="24"/>
               </w:rPr>
               <w:t xml:space="preserve">                                                                        </w:t>
             </w:r>
@@ -538,39 +460,24 @@
               <w:rPr>
                 <w:bCs/>
                 <w:color w:val="000000" w:themeColor="text1"/>
-                <w:sz w:val="24"/>
-                <w:szCs w:val="24"/>
                 <w:lang w:val="en-US"/>
               </w:rPr>
             </w:pPr>
             <w:r>
-              <w:rPr>
-                <w:sz w:val="24"/>
-                <w:szCs w:val="24"/>
-              </w:rPr>
               <w:t>&lt;&lt;</w:t>
+            </w:r>
+            <w:r>
+              <w:t xml:space="preserve"> </w:t>
             </w:r>
             <w:proofErr w:type="spellStart"/>
             <w:r>
-              <w:rPr>
-                <w:sz w:val="24"/>
-                <w:szCs w:val="24"/>
-              </w:rPr>
               <w:t>hearing</w:t>
             </w:r>
             <w:r>
-              <w:rPr>
-                <w:sz w:val="24"/>
-                <w:szCs w:val="24"/>
-              </w:rPr>
               <w:t>Date</w:t>
             </w:r>
             <w:proofErr w:type="spellEnd"/>
             <w:r>
-              <w:rPr>
-                <w:sz w:val="24"/>
-                <w:szCs w:val="24"/>
-              </w:rPr>
               <w:t>&gt;&gt;</w:t>
             </w:r>
           </w:p>
@@ -603,15 +510,11 @@
               <w:spacing w:line="273" w:lineRule="auto"/>
               <w:rPr>
                 <w:b/>
-                <w:sz w:val="24"/>
-                <w:szCs w:val="24"/>
               </w:rPr>
             </w:pPr>
             <w:r>
               <w:rPr>
                 <w:b/>
-                <w:sz w:val="24"/>
-                <w:szCs w:val="24"/>
               </w:rPr>
               <w:t>Venue</w:t>
             </w:r>
@@ -638,32 +541,16 @@
             <w:pPr>
               <w:widowControl w:val="0"/>
               <w:spacing w:line="273" w:lineRule="auto"/>
-              <w:rPr>
-                <w:sz w:val="24"/>
-                <w:szCs w:val="24"/>
-              </w:rPr>
             </w:pPr>
             <w:r>
-              <w:rPr>
-                <w:sz w:val="24"/>
-                <w:szCs w:val="24"/>
-              </w:rPr>
               <w:t>&lt;&lt;</w:t>
             </w:r>
             <w:proofErr w:type="spellStart"/>
             <w:r>
-              <w:rPr>
-                <w:sz w:val="24"/>
-                <w:szCs w:val="24"/>
-              </w:rPr>
               <w:t>hearingVenue</w:t>
             </w:r>
             <w:proofErr w:type="spellEnd"/>
             <w:r>
-              <w:rPr>
-                <w:sz w:val="24"/>
-                <w:szCs w:val="24"/>
-              </w:rPr>
               <w:t>&gt;&gt;</w:t>
             </w:r>
           </w:p>
@@ -696,15 +583,11 @@
               <w:spacing w:line="273" w:lineRule="auto"/>
               <w:rPr>
                 <w:b/>
-                <w:sz w:val="24"/>
-                <w:szCs w:val="24"/>
               </w:rPr>
             </w:pPr>
             <w:r>
               <w:rPr>
                 <w:b/>
-                <w:sz w:val="24"/>
-                <w:szCs w:val="24"/>
               </w:rPr>
               <w:t>Pre-hearing attendance</w:t>
             </w:r>
@@ -731,32 +614,16 @@
             <w:pPr>
               <w:widowControl w:val="0"/>
               <w:spacing w:line="273" w:lineRule="auto"/>
-              <w:rPr>
-                <w:sz w:val="24"/>
-                <w:szCs w:val="24"/>
-              </w:rPr>
             </w:pPr>
             <w:r>
-              <w:rPr>
-                <w:sz w:val="24"/>
-                <w:szCs w:val="24"/>
-              </w:rPr>
               <w:t>&lt;&lt;</w:t>
             </w:r>
             <w:proofErr w:type="spellStart"/>
             <w:r>
-              <w:rPr>
-                <w:sz w:val="24"/>
-                <w:szCs w:val="24"/>
-              </w:rPr>
               <w:t>preHearingAttendance</w:t>
             </w:r>
             <w:proofErr w:type="spellEnd"/>
             <w:r>
-              <w:rPr>
-                <w:sz w:val="24"/>
-                <w:szCs w:val="24"/>
-              </w:rPr>
               <w:t>&gt;&gt;</w:t>
             </w:r>
           </w:p>
@@ -789,15 +656,11 @@
               <w:spacing w:line="273" w:lineRule="auto"/>
               <w:rPr>
                 <w:b/>
-                <w:sz w:val="24"/>
-                <w:szCs w:val="24"/>
               </w:rPr>
             </w:pPr>
             <w:r>
               <w:rPr>
                 <w:b/>
-                <w:sz w:val="24"/>
-                <w:szCs w:val="24"/>
               </w:rPr>
               <w:t>Hearing</w:t>
             </w:r>
@@ -824,32 +687,16 @@
             <w:pPr>
               <w:widowControl w:val="0"/>
               <w:spacing w:line="273" w:lineRule="auto"/>
-              <w:rPr>
-                <w:sz w:val="24"/>
-                <w:szCs w:val="24"/>
-              </w:rPr>
             </w:pPr>
             <w:r>
-              <w:rPr>
-                <w:sz w:val="24"/>
-                <w:szCs w:val="24"/>
-              </w:rPr>
               <w:t>&lt;&lt;</w:t>
             </w:r>
             <w:proofErr w:type="spellStart"/>
             <w:r>
-              <w:rPr>
-                <w:sz w:val="24"/>
-                <w:szCs w:val="24"/>
-              </w:rPr>
               <w:t>hearingTime</w:t>
             </w:r>
             <w:proofErr w:type="spellEnd"/>
             <w:r>
-              <w:rPr>
-                <w:sz w:val="24"/>
-                <w:szCs w:val="24"/>
-              </w:rPr>
               <w:t>&gt;&gt;</w:t>
             </w:r>
           </w:p>
@@ -861,8 +708,6 @@
         <w:spacing w:line="273" w:lineRule="auto"/>
         <w:rPr>
           <w:b/>
-          <w:sz w:val="24"/>
-          <w:szCs w:val="24"/>
         </w:rPr>
       </w:pPr>
     </w:p>
@@ -870,8 +715,6 @@
       <w:pPr>
         <w:rPr>
           <w:b/>
-          <w:sz w:val="24"/>
-          <w:szCs w:val="24"/>
         </w:rPr>
       </w:pPr>
       <w:r>
@@ -917,7 +760,6 @@
                         <w:txbxContent>
                           <w:p>
                             <w:pPr>
-                              <w:spacing w:line="240" w:lineRule="auto"/>
                               <w:textDirection w:val="btLr"/>
                             </w:pPr>
                           </w:p>
@@ -939,7 +781,6 @@
                   <w:txbxContent>
                     <w:p>
                       <w:pPr>
-                        <w:spacing w:line="240" w:lineRule="auto"/>
                         <w:textDirection w:val="btLr"/>
                       </w:pPr>
                     </w:p>
@@ -953,41 +794,16 @@
       </w:r>
     </w:p>
     <w:p>
-      <w:pPr>
-        <w:rPr>
-          <w:sz w:val="24"/>
-          <w:szCs w:val="24"/>
-        </w:rPr>
-      </w:pPr>
-      <w:r>
-        <w:rPr>
-          <w:sz w:val="24"/>
-          <w:szCs w:val="24"/>
-        </w:rPr>
+      <w:r>
         <w:t>You need to take a copy of this notice with you.</w:t>
       </w:r>
     </w:p>
-    <w:p>
-      <w:pPr>
-        <w:rPr>
-          <w:sz w:val="24"/>
-          <w:szCs w:val="24"/>
-        </w:rPr>
-      </w:pPr>
-    </w:p>
+    <w:p/>
     <w:p>
       <w:pPr>
         <w:ind w:left="-566"/>
-        <w:rPr>
-          <w:sz w:val="24"/>
-          <w:szCs w:val="24"/>
-        </w:rPr>
-      </w:pPr>
-      <w:r>
-        <w:rPr>
-          <w:sz w:val="24"/>
-          <w:szCs w:val="24"/>
-        </w:rPr>
+      </w:pPr>
+      <w:r>
         <w:t>At the hearing, you can tell the court about any special needs or circumstances of the {child / children}.</w:t>
       </w:r>
     </w:p>
@@ -1019,23 +835,15 @@
       <w:pPr>
         <w:ind w:left="-566"/>
         <w:rPr>
-          <w:sz w:val="24"/>
-          <w:szCs w:val="24"/>
           <w:u w:val="single"/>
         </w:rPr>
       </w:pPr>
       <w:r>
-        <w:rPr>
-          <w:sz w:val="24"/>
-          <w:szCs w:val="24"/>
-        </w:rPr>
         <w:t xml:space="preserve">You must let the court know if something has changed. You’ll need to complete a C2 form, you can find a copy at </w:t>
       </w:r>
       <w:proofErr w:type="spellStart"/>
       <w:r>
         <w:rPr>
-          <w:sz w:val="24"/>
-          <w:szCs w:val="24"/>
           <w:u w:val="single"/>
         </w:rPr>
         <w:t>url</w:t>
@@ -1043,8 +851,6 @@
       <w:proofErr w:type="spellEnd"/>
       <w:r>
         <w:rPr>
-          <w:sz w:val="24"/>
-          <w:szCs w:val="24"/>
           <w:u w:val="single"/>
         </w:rPr>
         <w:t xml:space="preserve"> </w:t>
@@ -1054,8 +860,6 @@
       <w:pPr>
         <w:ind w:left="-566"/>
         <w:rPr>
-          <w:sz w:val="24"/>
-          <w:szCs w:val="24"/>
           <w:u w:val="single"/>
         </w:rPr>
       </w:pPr>
@@ -1063,43 +867,25 @@
     <w:p>
       <w:pPr>
         <w:ind w:left="-566"/>
-        <w:rPr>
-          <w:sz w:val="24"/>
-          <w:szCs w:val="24"/>
-        </w:rPr>
-      </w:pPr>
-      <w:r>
-        <w:rPr>
-          <w:sz w:val="24"/>
-          <w:szCs w:val="24"/>
-        </w:rPr>
+      </w:pPr>
+      <w:r>
         <w:t xml:space="preserve">Find out how you can get legal advice, go to </w:t>
       </w:r>
       <w:proofErr w:type="spellStart"/>
       <w:r>
         <w:rPr>
-          <w:sz w:val="24"/>
-          <w:szCs w:val="24"/>
           <w:u w:val="single"/>
         </w:rPr>
         <w:t>url</w:t>
       </w:r>
       <w:proofErr w:type="spellEnd"/>
       <w:r>
-        <w:rPr>
-          <w:sz w:val="24"/>
-          <w:szCs w:val="24"/>
-        </w:rPr>
         <w:t xml:space="preserve"> </w:t>
       </w:r>
     </w:p>
     <w:p>
       <w:pPr>
         <w:ind w:left="-566"/>
-        <w:rPr>
-          <w:sz w:val="24"/>
-          <w:szCs w:val="24"/>
-        </w:rPr>
       </w:pPr>
     </w:p>
     <w:sectPr>
@@ -1117,9 +903,6 @@
 <w:endnotes xmlns:wpc="http://schemas.microsoft.com/office/word/2010/wordprocessingCanvas" xmlns:cx="http://schemas.microsoft.com/office/drawing/2014/chartex" xmlns:cx1="http://schemas.microsoft.com/office/drawing/2015/9/8/chartex" xmlns:cx2="http://schemas.microsoft.com/office/drawing/2015/10/21/chartex" xmlns:cx3="http://schemas.microsoft.com/office/drawing/2016/5/9/chartex" xmlns:cx4="http://schemas.microsoft.com/office/drawing/2016/5/10/chartex" xmlns:cx5="http://schemas.microsoft.com/office/drawing/2016/5/11/chartex" xmlns:cx6="http://schemas.microsoft.com/office/drawing/2016/5/12/chartex" xmlns:cx7="http://schemas.microsoft.com/office/drawing/2016/5/13/chartex" xmlns:cx8="http://schemas.microsoft.com/office/drawing/2016/5/14/chartex" xmlns:mc="http://schemas.openxmlformats.org/markup-compatibility/2006" xmlns:aink="http://schemas.microsoft.com/office/drawing/2016/ink" xmlns:am3d="http://schemas.microsoft.com/office/drawing/2017/model3d" xmlns:o="urn:schemas-microsoft-com:office:office" xmlns:r="http://schemas.openxmlformats.org/officeDocument/2006/relationships" xmlns:m="http://schemas.openxmlformats.org/officeDocument/2006/math" xmlns:v="urn:schemas-microsoft-com:vml" xmlns:wp14="http://schemas.microsoft.com/office/word/2010/wordprocessingDrawing" xmlns:wp="http://schemas.openxmlformats.org/drawingml/2006/wordprocessingDrawing" xmlns:w10="urn:schemas-microsoft-com:office:word" xmlns:w="http://schemas.openxmlformats.org/wordprocessingml/2006/main" xmlns:w14="http://schemas.microsoft.com/office/word/2010/wordml" xmlns:w15="http://schemas.microsoft.com/office/word/2012/wordml" xmlns:w16cid="http://schemas.microsoft.com/office/word/2016/wordml/cid" xmlns:w16se="http://schemas.microsoft.com/office/word/2015/wordml/symex" xmlns:wpg="http://schemas.microsoft.com/office/word/2010/wordprocessingGroup" xmlns:wpi="http://schemas.microsoft.com/office/word/2010/wordprocessingInk" xmlns:wne="http://schemas.microsoft.com/office/word/2006/wordml" xmlns:wps="http://schemas.microsoft.com/office/word/2010/wordprocessingShape" mc:Ignorable="w14 w15 w16se w16cid wp14">
   <w:endnote w:type="separator" w:id="-1">
     <w:p>
-      <w:pPr>
-        <w:spacing w:line="240" w:lineRule="auto"/>
-      </w:pPr>
       <w:r>
         <w:separator/>
       </w:r>
@@ -1127,9 +910,6 @@
   </w:endnote>
   <w:endnote w:type="continuationSeparator" w:id="0">
     <w:p>
-      <w:pPr>
-        <w:spacing w:line="240" w:lineRule="auto"/>
-      </w:pPr>
       <w:r>
         <w:continuationSeparator/>
       </w:r>
@@ -1168,9 +948,6 @@
 <w:footnotes xmlns:wpc="http://schemas.microsoft.com/office/word/2010/wordprocessingCanvas" xmlns:cx="http://schemas.microsoft.com/office/drawing/2014/chartex" xmlns:cx1="http://schemas.microsoft.com/office/drawing/2015/9/8/chartex" xmlns:cx2="http://schemas.microsoft.com/office/drawing/2015/10/21/chartex" xmlns:cx3="http://schemas.microsoft.com/office/drawing/2016/5/9/chartex" xmlns:cx4="http://schemas.microsoft.com/office/drawing/2016/5/10/chartex" xmlns:cx5="http://schemas.microsoft.com/office/drawing/2016/5/11/chartex" xmlns:cx6="http://schemas.microsoft.com/office/drawing/2016/5/12/chartex" xmlns:cx7="http://schemas.microsoft.com/office/drawing/2016/5/13/chartex" xmlns:cx8="http://schemas.microsoft.com/office/drawing/2016/5/14/chartex" xmlns:mc="http://schemas.openxmlformats.org/markup-compatibility/2006" xmlns:aink="http://schemas.microsoft.com/office/drawing/2016/ink" xmlns:am3d="http://schemas.microsoft.com/office/drawing/2017/model3d" xmlns:o="urn:schemas-microsoft-com:office:office" xmlns:r="http://schemas.openxmlformats.org/officeDocument/2006/relationships" xmlns:m="http://schemas.openxmlformats.org/officeDocument/2006/math" xmlns:v="urn:schemas-microsoft-com:vml" xmlns:wp14="http://schemas.microsoft.com/office/word/2010/wordprocessingDrawing" xmlns:wp="http://schemas.openxmlformats.org/drawingml/2006/wordprocessingDrawing" xmlns:w10="urn:schemas-microsoft-com:office:word" xmlns:w="http://schemas.openxmlformats.org/wordprocessingml/2006/main" xmlns:w14="http://schemas.microsoft.com/office/word/2010/wordml" xmlns:w15="http://schemas.microsoft.com/office/word/2012/wordml" xmlns:w16cid="http://schemas.microsoft.com/office/word/2016/wordml/cid" xmlns:w16se="http://schemas.microsoft.com/office/word/2015/wordml/symex" xmlns:wpg="http://schemas.microsoft.com/office/word/2010/wordprocessingGroup" xmlns:wpi="http://schemas.microsoft.com/office/word/2010/wordprocessingInk" xmlns:wne="http://schemas.microsoft.com/office/word/2006/wordml" xmlns:wps="http://schemas.microsoft.com/office/word/2010/wordprocessingShape" mc:Ignorable="w14 w15 w16se w16cid wp14">
   <w:footnote w:type="separator" w:id="-1">
     <w:p>
-      <w:pPr>
-        <w:spacing w:line="240" w:lineRule="auto"/>
-      </w:pPr>
       <w:r>
         <w:separator/>
       </w:r>
@@ -1178,9 +955,6 @@
   </w:footnote>
   <w:footnote w:type="continuationSeparator" w:id="0">
     <w:p>
-      <w:pPr>
-        <w:spacing w:line="240" w:lineRule="auto"/>
-      </w:pPr>
       <w:r>
         <w:continuationSeparator/>
       </w:r>
@@ -1588,6 +1362,15 @@
   <w:style w:type="paragraph" w:default="1" w:styleId="Normal">
     <w:name w:val="Normal"/>
     <w:qFormat/>
+    <w:rsid w:val="009A2ABF"/>
+    <w:pPr>
+      <w:spacing w:line="240" w:lineRule="auto"/>
+    </w:pPr>
+    <w:rPr>
+      <w:rFonts w:ascii="Times New Roman" w:eastAsia="Times New Roman" w:hAnsi="Times New Roman" w:cs="Times New Roman"/>
+      <w:sz w:val="24"/>
+      <w:szCs w:val="24"/>
+    </w:rPr>
   </w:style>
   <w:style w:type="paragraph" w:styleId="Heading1">
     <w:name w:val="heading 1"/>
@@ -1661,8 +1444,6 @@
     </w:pPr>
     <w:rPr>
       <w:color w:val="666666"/>
-      <w:sz w:val="24"/>
-      <w:szCs w:val="24"/>
     </w:rPr>
   </w:style>
   <w:style w:type="paragraph" w:styleId="Heading5">
@@ -1782,9 +1563,6 @@
     <w:uiPriority w:val="99"/>
     <w:semiHidden/>
     <w:unhideWhenUsed/>
-    <w:pPr>
-      <w:spacing w:line="240" w:lineRule="auto"/>
-    </w:pPr>
     <w:rPr>
       <w:sz w:val="20"/>
       <w:szCs w:val="20"/>
@@ -1820,11 +1598,7 @@
     <w:semiHidden/>
     <w:unhideWhenUsed/>
     <w:rsid w:val="003A09E1"/>
-    <w:pPr>
-      <w:spacing w:line="240" w:lineRule="auto"/>
-    </w:pPr>
     <w:rPr>
-      <w:rFonts w:ascii="Times New Roman" w:hAnsi="Times New Roman" w:cs="Times New Roman"/>
       <w:sz w:val="18"/>
       <w:szCs w:val="18"/>
     </w:rPr>
@@ -1840,6 +1614,51 @@
       <w:rFonts w:ascii="Times New Roman" w:hAnsi="Times New Roman" w:cs="Times New Roman"/>
       <w:sz w:val="18"/>
       <w:szCs w:val="18"/>
+    </w:rPr>
+  </w:style>
+  <w:style w:type="paragraph" w:styleId="HTMLPreformatted">
+    <w:name w:val="HTML Preformatted"/>
+    <w:basedOn w:val="Normal"/>
+    <w:link w:val="HTMLPreformattedChar"/>
+    <w:uiPriority w:val="99"/>
+    <w:unhideWhenUsed/>
+    <w:rsid w:val="0006091A"/>
+    <w:pPr>
+      <w:tabs>
+        <w:tab w:val="left" w:pos="916"/>
+        <w:tab w:val="left" w:pos="1832"/>
+        <w:tab w:val="left" w:pos="2748"/>
+        <w:tab w:val="left" w:pos="3664"/>
+        <w:tab w:val="left" w:pos="4580"/>
+        <w:tab w:val="left" w:pos="5496"/>
+        <w:tab w:val="left" w:pos="6412"/>
+        <w:tab w:val="left" w:pos="7328"/>
+        <w:tab w:val="left" w:pos="8244"/>
+        <w:tab w:val="left" w:pos="9160"/>
+        <w:tab w:val="left" w:pos="10076"/>
+        <w:tab w:val="left" w:pos="10992"/>
+        <w:tab w:val="left" w:pos="11908"/>
+        <w:tab w:val="left" w:pos="12824"/>
+        <w:tab w:val="left" w:pos="13740"/>
+        <w:tab w:val="left" w:pos="14656"/>
+      </w:tabs>
+    </w:pPr>
+    <w:rPr>
+      <w:rFonts w:ascii="Courier New" w:hAnsi="Courier New" w:cs="Courier New"/>
+      <w:sz w:val="20"/>
+      <w:szCs w:val="20"/>
+    </w:rPr>
+  </w:style>
+  <w:style w:type="character" w:customStyle="1" w:styleId="HTMLPreformattedChar">
+    <w:name w:val="HTML Preformatted Char"/>
+    <w:basedOn w:val="DefaultParagraphFont"/>
+    <w:link w:val="HTMLPreformatted"/>
+    <w:uiPriority w:val="99"/>
+    <w:rsid w:val="0006091A"/>
+    <w:rPr>
+      <w:rFonts w:ascii="Courier New" w:eastAsia="Times New Roman" w:hAnsi="Courier New" w:cs="Courier New"/>
+      <w:sz w:val="20"/>
+      <w:szCs w:val="20"/>
     </w:rPr>
   </w:style>
 </w:styles>

</xml_diff>

<commit_message>
FPLA-634: C6 and C6A template updates
</commit_message>
<xml_diff>
--- a/docker/docmosis/templates/c6.docx
+++ b/docker/docmosis/templates/c6.docx
@@ -7,12 +7,127 @@
         <w:spacing w:line="273" w:lineRule="auto"/>
         <w:ind w:left="-566" w:right="-324"/>
         <w:rPr>
+          <w:rFonts w:ascii="Arial" w:hAnsi="Arial" w:cs="Arial"/>
           <w:sz w:val="28"/>
           <w:szCs w:val="28"/>
         </w:rPr>
       </w:pPr>
       <w:r>
         <w:rPr>
+          <w:rFonts w:ascii="Arial" w:hAnsi="Arial" w:cs="Arial"/>
+          <w:b/>
+          <w:noProof/>
+          <w:sz w:val="36"/>
+          <w:szCs w:val="36"/>
+        </w:rPr>
+        <mc:AlternateContent>
+          <mc:Choice Requires="wps">
+            <w:drawing>
+              <wp:anchor distT="0" distB="0" distL="114300" distR="114300" simplePos="0" relativeHeight="251659264" behindDoc="0" locked="0" layoutInCell="1" allowOverlap="1" wp14:anchorId="14878D72" wp14:editId="66EC1470">
+                <wp:simplePos x="0" y="0"/>
+                <wp:positionH relativeFrom="column">
+                  <wp:posOffset>5689600</wp:posOffset>
+                </wp:positionH>
+                <wp:positionV relativeFrom="paragraph">
+                  <wp:posOffset>-12700</wp:posOffset>
+                </wp:positionV>
+                <wp:extent cx="482600" cy="330200"/>
+                <wp:effectExtent l="0" t="0" r="0" b="0"/>
+                <wp:wrapNone/>
+                <wp:docPr id="2" name="Text Box 2"/>
+                <wp:cNvGraphicFramePr/>
+                <a:graphic xmlns:a="http://schemas.openxmlformats.org/drawingml/2006/main">
+                  <a:graphicData uri="http://schemas.microsoft.com/office/word/2010/wordprocessingShape">
+                    <wps:wsp>
+                      <wps:cNvSpPr txBox="1"/>
+                      <wps:spPr>
+                        <a:xfrm>
+                          <a:off x="0" y="0"/>
+                          <a:ext cx="482600" cy="330200"/>
+                        </a:xfrm>
+                        <a:prstGeom prst="rect">
+                          <a:avLst/>
+                        </a:prstGeom>
+                        <a:noFill/>
+                        <a:ln w="6350">
+                          <a:noFill/>
+                        </a:ln>
+                      </wps:spPr>
+                      <wps:txbx>
+                        <w:txbxContent>
+                          <w:p>
+                            <w:pPr>
+                              <w:rPr>
+                                <w:rFonts w:ascii="Arial" w:hAnsi="Arial" w:cs="Arial"/>
+                                <w:sz w:val="28"/>
+                                <w:szCs w:val="28"/>
+                              </w:rPr>
+                            </w:pPr>
+                            <w:r>
+                              <w:rPr>
+                                <w:rFonts w:ascii="Arial" w:hAnsi="Arial" w:cs="Arial"/>
+                                <w:sz w:val="28"/>
+                                <w:szCs w:val="28"/>
+                              </w:rPr>
+                              <w:t>C6</w:t>
+                            </w:r>
+                          </w:p>
+                        </w:txbxContent>
+                      </wps:txbx>
+                      <wps:bodyPr rot="0" spcFirstLastPara="0" vertOverflow="overflow" horzOverflow="overflow" vert="horz" wrap="square" lIns="91440" tIns="45720" rIns="91440" bIns="45720" numCol="1" spcCol="0" rtlCol="0" fromWordArt="0" anchor="t" anchorCtr="0" forceAA="0" compatLnSpc="1">
+                        <a:prstTxWarp prst="textNoShape">
+                          <a:avLst/>
+                        </a:prstTxWarp>
+                        <a:noAutofit/>
+                      </wps:bodyPr>
+                    </wps:wsp>
+                  </a:graphicData>
+                </a:graphic>
+                <wp14:sizeRelH relativeFrom="margin">
+                  <wp14:pctWidth>0</wp14:pctWidth>
+                </wp14:sizeRelH>
+                <wp14:sizeRelV relativeFrom="margin">
+                  <wp14:pctHeight>0</wp14:pctHeight>
+                </wp14:sizeRelV>
+              </wp:anchor>
+            </w:drawing>
+          </mc:Choice>
+          <mc:Fallback>
+            <w:pict>
+              <v:shapetype w14:anchorId="14878D72" id="_x0000_t202" coordsize="21600,21600" o:spt="202" path="m,l,21600r21600,l21600,xe">
+                <v:stroke joinstyle="miter"/>
+                <v:path gradientshapeok="t" o:connecttype="rect"/>
+              </v:shapetype>
+              <v:shape id="Text Box 2" o:spid="_x0000_s1026" type="#_x0000_t202" style="position:absolute;left:0;text-align:left;margin-left:448pt;margin-top:-1pt;width:38pt;height:26pt;z-index:251659264;visibility:visible;mso-wrap-style:square;mso-width-percent:0;mso-height-percent:0;mso-wrap-distance-left:9pt;mso-wrap-distance-top:0;mso-wrap-distance-right:9pt;mso-wrap-distance-bottom:0;mso-position-horizontal:absolute;mso-position-horizontal-relative:text;mso-position-vertical:absolute;mso-position-vertical-relative:text;mso-width-percent:0;mso-height-percent:0;mso-width-relative:margin;mso-height-relative:margin;v-text-anchor:top" o:gfxdata="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" filled="f" stroked="f" strokeweight=".5pt">
+                <v:textbox>
+                  <w:txbxContent>
+                    <w:p>
+                      <w:pPr>
+                        <w:rPr>
+                          <w:rFonts w:ascii="Arial" w:hAnsi="Arial" w:cs="Arial"/>
+                          <w:sz w:val="28"/>
+                          <w:szCs w:val="28"/>
+                        </w:rPr>
+                      </w:pPr>
+                      <w:r>
+                        <w:rPr>
+                          <w:rFonts w:ascii="Arial" w:hAnsi="Arial" w:cs="Arial"/>
+                          <w:sz w:val="28"/>
+                          <w:szCs w:val="28"/>
+                        </w:rPr>
+                        <w:t>C6</w:t>
+                      </w:r>
+                    </w:p>
+                  </w:txbxContent>
+                </v:textbox>
+              </v:shape>
+            </w:pict>
+          </mc:Fallback>
+        </mc:AlternateContent>
+      </w:r>
+      <w:r>
+        <w:rPr>
+          <w:rFonts w:ascii="Arial" w:hAnsi="Arial" w:cs="Arial"/>
           <w:color w:val="999999"/>
           <w:sz w:val="28"/>
           <w:szCs w:val="28"/>
@@ -21,99 +136,95 @@
       </w:r>
       <w:r>
         <w:rPr>
+          <w:rFonts w:ascii="Arial" w:hAnsi="Arial" w:cs="Arial"/>
           <w:color w:val="999999"/>
           <w:sz w:val="28"/>
           <w:szCs w:val="28"/>
         </w:rPr>
-        <w:t>{</w:t>
-      </w:r>
-      <w:proofErr w:type="spellStart"/>
-      <w:r>
-        <w:rPr>
+        <w:t>{toUpperCase(</w:t>
+      </w:r>
+      <w:r>
+        <w:rPr>
+          <w:rFonts w:ascii="Arial" w:hAnsi="Arial" w:cs="Arial"/>
           <w:color w:val="999999"/>
           <w:sz w:val="28"/>
           <w:szCs w:val="28"/>
         </w:rPr>
-        <w:t>toUpperCase</w:t>
-      </w:r>
-      <w:proofErr w:type="spellEnd"/>
-      <w:r>
-        <w:rPr>
+        <w:t>familyManCaseNumber</w:t>
+      </w:r>
+      <w:r>
+        <w:rPr>
+          <w:rFonts w:ascii="Arial" w:hAnsi="Arial" w:cs="Arial"/>
           <w:color w:val="999999"/>
           <w:sz w:val="28"/>
           <w:szCs w:val="28"/>
         </w:rPr>
-        <w:t>(</w:t>
-      </w:r>
-      <w:proofErr w:type="spellStart"/>
-      <w:r>
-        <w:rPr>
+        <w:t>)}</w:t>
+      </w:r>
+      <w:r>
+        <w:rPr>
+          <w:rFonts w:ascii="Arial" w:hAnsi="Arial" w:cs="Arial"/>
           <w:color w:val="999999"/>
           <w:sz w:val="28"/>
           <w:szCs w:val="28"/>
         </w:rPr>
-        <w:t>familyManCaseNumber</w:t>
-      </w:r>
-      <w:proofErr w:type="spellEnd"/>
-      <w:r>
-        <w:rPr>
-          <w:color w:val="999999"/>
+        <w:t>&gt;&gt;</w:t>
+      </w:r>
+      <w:r>
+        <w:rPr>
+          <w:rFonts w:ascii="Arial" w:hAnsi="Arial" w:cs="Arial"/>
           <w:sz w:val="28"/>
           <w:szCs w:val="28"/>
         </w:rPr>
-        <w:t>)}</w:t>
-      </w:r>
-      <w:r>
-        <w:rPr>
-          <w:color w:val="999999"/>
+        <w:t xml:space="preserve">    </w:t>
+      </w:r>
+      <w:r>
+        <w:rPr>
+          <w:rFonts w:ascii="Arial" w:hAnsi="Arial" w:cs="Arial"/>
           <w:sz w:val="28"/>
           <w:szCs w:val="28"/>
         </w:rPr>
-        <w:t>&gt;&gt;</w:t>
-      </w:r>
-      <w:r>
-        <w:rPr>
+        <w:t xml:space="preserve"> </w:t>
+      </w:r>
+      <w:r>
+        <w:rPr>
+          <w:rFonts w:ascii="Arial" w:hAnsi="Arial" w:cs="Arial"/>
           <w:sz w:val="28"/>
           <w:szCs w:val="28"/>
         </w:rPr>
-        <w:t xml:space="preserve">    </w:t>
-      </w:r>
-      <w:r>
-        <w:rPr>
+        <w:t xml:space="preserve"> </w:t>
+      </w:r>
+      <w:r>
+        <w:rPr>
+          <w:rFonts w:ascii="Arial" w:hAnsi="Arial" w:cs="Arial"/>
           <w:sz w:val="28"/>
           <w:szCs w:val="28"/>
         </w:rPr>
-        <w:t xml:space="preserve"> </w:t>
-      </w:r>
-      <w:r>
-        <w:rPr>
+        <w:t xml:space="preserve">           </w:t>
+      </w:r>
+      <w:r>
+        <w:rPr>
+          <w:rFonts w:ascii="Arial" w:hAnsi="Arial" w:cs="Arial"/>
           <w:sz w:val="28"/>
           <w:szCs w:val="28"/>
         </w:rPr>
         <w:t xml:space="preserve"> </w:t>
       </w:r>
-      <w:bookmarkStart w:id="0" w:name="_GoBack"/>
-      <w:bookmarkEnd w:id="0"/>
-      <w:r>
-        <w:rPr>
+      <w:r>
+        <w:rPr>
+          <w:rFonts w:ascii="Arial" w:hAnsi="Arial" w:cs="Arial"/>
           <w:sz w:val="28"/>
           <w:szCs w:val="28"/>
         </w:rPr>
-        <w:t xml:space="preserve">                                          </w:t>
-      </w:r>
-      <w:r>
-        <w:rPr>
+        <w:t xml:space="preserve">                     </w:t>
+      </w:r>
+      <w:r>
+        <w:rPr>
+          <w:rFonts w:ascii="Arial" w:hAnsi="Arial" w:cs="Arial"/>
           <w:sz w:val="28"/>
           <w:szCs w:val="28"/>
         </w:rPr>
-        <w:t xml:space="preserve">             </w:t>
-      </w:r>
-      <w:r>
-        <w:rPr>
-          <w:sz w:val="28"/>
-          <w:szCs w:val="28"/>
-        </w:rPr>
-        <w:t>C6</w:t>
+        <w:t xml:space="preserve">          </w:t>
       </w:r>
     </w:p>
     <w:p>
@@ -121,6 +232,7 @@
         <w:spacing w:line="273" w:lineRule="auto"/>
         <w:ind w:left="-566" w:right="-607"/>
         <w:rPr>
+          <w:rFonts w:ascii="Arial" w:hAnsi="Arial" w:cs="Arial"/>
           <w:b/>
           <w:sz w:val="36"/>
           <w:szCs w:val="36"/>
@@ -128,6 +240,7 @@
       </w:pPr>
       <w:r>
         <w:rPr>
+          <w:rFonts w:ascii="Arial" w:hAnsi="Arial" w:cs="Arial"/>
           <w:b/>
           <w:sz w:val="36"/>
           <w:szCs w:val="36"/>
@@ -140,6 +253,7 @@
         <w:spacing w:line="273" w:lineRule="auto"/>
         <w:ind w:left="-566" w:right="-607"/>
         <w:rPr>
+          <w:rFonts w:ascii="Arial" w:hAnsi="Arial" w:cs="Arial"/>
           <w:b/>
           <w:sz w:val="36"/>
           <w:szCs w:val="36"/>
@@ -151,6 +265,7 @@
         <w:spacing w:line="273" w:lineRule="auto"/>
         <w:ind w:left="-566" w:right="-607"/>
         <w:rPr>
+          <w:rFonts w:ascii="Arial" w:hAnsi="Arial" w:cs="Arial"/>
           <w:bCs/>
           <w:color w:val="000000" w:themeColor="text1"/>
           <w:lang w:val="en-US"/>
@@ -158,24 +273,25 @@
       </w:pPr>
       <w:r>
         <w:rPr>
+          <w:rFonts w:ascii="Arial" w:hAnsi="Arial" w:cs="Arial"/>
           <w:bCs/>
           <w:color w:val="000000" w:themeColor="text1"/>
           <w:lang w:val="en-US"/>
         </w:rPr>
         <w:t>&lt;&lt;</w:t>
       </w:r>
-      <w:proofErr w:type="spellStart"/>
-      <w:r>
-        <w:rPr>
+      <w:r>
+        <w:rPr>
+          <w:rFonts w:ascii="Arial" w:hAnsi="Arial" w:cs="Arial"/>
           <w:bCs/>
           <w:color w:val="000000" w:themeColor="text1"/>
           <w:lang w:val="en-US"/>
         </w:rPr>
         <w:t>todaysDate</w:t>
       </w:r>
-      <w:proofErr w:type="spellEnd"/>
-      <w:r>
-        <w:rPr>
+      <w:r>
+        <w:rPr>
+          <w:rFonts w:ascii="Arial" w:hAnsi="Arial" w:cs="Arial"/>
           <w:bCs/>
           <w:color w:val="000000" w:themeColor="text1"/>
           <w:lang w:val="en-US"/>
@@ -187,31 +303,56 @@
       <w:pPr>
         <w:spacing w:line="273" w:lineRule="auto"/>
         <w:ind w:left="-566" w:right="-607"/>
-      </w:pPr>
-      <w:r>
+        <w:rPr>
+          <w:rFonts w:ascii="Arial" w:hAnsi="Arial" w:cs="Arial"/>
+        </w:rPr>
+      </w:pPr>
+      <w:r>
+        <w:rPr>
+          <w:rFonts w:ascii="Arial" w:hAnsi="Arial" w:cs="Arial"/>
+        </w:rPr>
         <w:t>&lt;&lt;</w:t>
       </w:r>
       <w:r>
+        <w:rPr>
+          <w:rFonts w:ascii="Arial" w:hAnsi="Arial" w:cs="Arial"/>
+        </w:rPr>
         <w:t>{</w:t>
       </w:r>
-      <w:proofErr w:type="spellStart"/>
-      <w:r>
+      <w:r>
+        <w:rPr>
+          <w:rFonts w:ascii="Arial" w:hAnsi="Arial" w:cs="Arial"/>
+        </w:rPr>
         <w:t>titleCase</w:t>
       </w:r>
-      <w:proofErr w:type="spellEnd"/>
-      <w:r>
+      <w:r>
+        <w:rPr>
+          <w:rFonts w:ascii="Arial" w:hAnsi="Arial" w:cs="Arial"/>
+        </w:rPr>
         <w:t>(</w:t>
       </w:r>
       <w:r>
+        <w:rPr>
+          <w:rFonts w:ascii="Arial" w:hAnsi="Arial" w:cs="Arial"/>
+        </w:rPr>
         <w:t>j</w:t>
       </w:r>
       <w:r>
+        <w:rPr>
+          <w:rFonts w:ascii="Arial" w:hAnsi="Arial" w:cs="Arial"/>
+        </w:rPr>
         <w:t>urisdiction</w:t>
       </w:r>
       <w:r>
+        <w:rPr>
+          <w:rFonts w:ascii="Arial" w:hAnsi="Arial" w:cs="Arial"/>
+        </w:rPr>
         <w:t>)}</w:t>
       </w:r>
       <w:r>
+        <w:rPr>
+          <w:rFonts w:ascii="Arial" w:hAnsi="Arial" w:cs="Arial"/>
+        </w:rPr>
         <w:t>&gt;&gt;</w:t>
       </w:r>
     </w:p>
@@ -219,77 +360,116 @@
       <w:pPr>
         <w:spacing w:line="273" w:lineRule="auto"/>
         <w:ind w:left="-566" w:right="-607"/>
-      </w:pPr>
+        <w:rPr>
+          <w:rFonts w:ascii="Arial" w:hAnsi="Arial" w:cs="Arial"/>
+        </w:rPr>
+      </w:pPr>
+      <w:bookmarkStart w:id="0" w:name="_GoBack"/>
+      <w:bookmarkEnd w:id="0"/>
     </w:p>
     <w:p>
       <w:pPr>
         <w:spacing w:line="273" w:lineRule="auto"/>
         <w:ind w:left="-566" w:right="-607"/>
-      </w:pPr>
-      <w:r>
+        <w:rPr>
+          <w:rFonts w:ascii="Arial" w:hAnsi="Arial" w:cs="Arial"/>
+        </w:rPr>
+      </w:pPr>
+      <w:r>
+        <w:rPr>
+          <w:rFonts w:ascii="Arial" w:hAnsi="Arial" w:cs="Arial"/>
+        </w:rPr>
+        <w:t>&lt;&lt;applicant</w:t>
+      </w:r>
+      <w:r>
+        <w:rPr>
+          <w:rFonts w:ascii="Arial" w:hAnsi="Arial" w:cs="Arial"/>
+        </w:rPr>
+        <w:t>Name</w:t>
+      </w:r>
+      <w:r>
+        <w:rPr>
+          <w:rFonts w:ascii="Arial" w:hAnsi="Arial" w:cs="Arial"/>
+        </w:rPr>
+        <w:t>&gt;&gt;</w:t>
+      </w:r>
+      <w:r>
+        <w:rPr>
+          <w:rFonts w:ascii="Arial" w:hAnsi="Arial" w:cs="Arial"/>
+        </w:rPr>
+        <w:t xml:space="preserve"> has applied for a </w:t>
+      </w:r>
+      <w:r>
+        <w:rPr>
+          <w:rFonts w:ascii="Arial" w:hAnsi="Arial" w:cs="Arial"/>
+        </w:rPr>
+        <w:t>&lt;&lt;orderTypes&gt;&gt;</w:t>
+      </w:r>
+      <w:r>
+        <w:rPr>
+          <w:rFonts w:ascii="Arial" w:hAnsi="Arial" w:cs="Arial"/>
+        </w:rPr>
+        <w:t>&lt;&lt;cs_{endsWith(orderTypes, ‘order’)}&gt;&gt;</w:t>
+      </w:r>
+      <w:r>
+        <w:rPr>
+          <w:rFonts w:ascii="Arial" w:hAnsi="Arial" w:cs="Arial"/>
+        </w:rPr>
+        <w:t xml:space="preserve"> </w:t>
+      </w:r>
+      <w:r>
+        <w:rPr>
+          <w:rFonts w:ascii="Arial" w:hAnsi="Arial" w:cs="Arial"/>
+        </w:rPr>
+        <w:t>&lt;&lt;else&gt;&gt;order &lt;&lt;es_&gt;&gt;</w:t>
+      </w:r>
+      <w:r>
+        <w:rPr>
+          <w:rFonts w:ascii="Arial" w:hAnsi="Arial" w:cs="Arial"/>
+        </w:rPr>
+        <w:t xml:space="preserve">for </w:t>
+      </w:r>
+      <w:r>
+        <w:rPr>
+          <w:rFonts w:ascii="Arial" w:hAnsi="Arial" w:cs="Arial"/>
+          <w:color w:val="000000" w:themeColor="text1"/>
+        </w:rPr>
         <w:t>&lt;&lt;</w:t>
       </w:r>
-      <w:proofErr w:type="spellStart"/>
-      <w:r>
-        <w:t>applicant</w:t>
-      </w:r>
-      <w:r>
-        <w:t>Name</w:t>
-      </w:r>
-      <w:proofErr w:type="spellEnd"/>
-      <w:r>
+      <w:r>
+        <w:rPr>
+          <w:rFonts w:ascii="Arial" w:hAnsi="Arial" w:cs="Arial"/>
+          <w:color w:val="000000" w:themeColor="text1"/>
+        </w:rPr>
+        <w:t>childrenNames</w:t>
+      </w:r>
+      <w:r>
+        <w:rPr>
+          <w:rFonts w:ascii="Arial" w:hAnsi="Arial" w:cs="Arial"/>
+          <w:color w:val="000000" w:themeColor="text1"/>
+        </w:rPr>
         <w:t>&gt;&gt;</w:t>
       </w:r>
       <w:r>
-        <w:t xml:space="preserve"> has applied for a </w:t>
-      </w:r>
-      <w:r>
-        <w:t>&lt;&lt;</w:t>
-      </w:r>
-      <w:proofErr w:type="spellStart"/>
-      <w:r>
-        <w:t>orderTypes</w:t>
-      </w:r>
-      <w:proofErr w:type="spellEnd"/>
-      <w:r>
-        <w:t xml:space="preserve">&gt;&gt; </w:t>
-      </w:r>
-      <w:r>
-        <w:t xml:space="preserve">order for </w:t>
-      </w:r>
-      <w:r>
-        <w:rPr>
+        <w:rPr>
+          <w:rFonts w:ascii="Arial" w:hAnsi="Arial" w:cs="Arial"/>
           <w:color w:val="000000" w:themeColor="text1"/>
         </w:rPr>
-        <w:t>&lt;&lt;</w:t>
-      </w:r>
-      <w:proofErr w:type="spellStart"/>
-      <w:r>
-        <w:rPr>
-          <w:color w:val="000000" w:themeColor="text1"/>
-        </w:rPr>
-        <w:t>childrenNames</w:t>
-      </w:r>
-      <w:proofErr w:type="spellEnd"/>
-      <w:r>
-        <w:rPr>
-          <w:color w:val="000000" w:themeColor="text1"/>
-        </w:rPr>
-        <w:t>&gt;&gt;</w:t>
-      </w:r>
-      <w:r>
-        <w:rPr>
-          <w:color w:val="000000" w:themeColor="text1"/>
-        </w:rPr>
-        <w:t xml:space="preserve"> </w:t>
-      </w:r>
-      <w:r>
+        <w:t xml:space="preserve">. </w:t>
+      </w:r>
+      <w:r>
+        <w:rPr>
+          <w:rFonts w:ascii="Arial" w:hAnsi="Arial" w:cs="Arial"/>
+        </w:rPr>
         <w:t>You have been named as a party.</w:t>
       </w:r>
     </w:p>
     <w:p>
       <w:pPr>
         <w:spacing w:line="273" w:lineRule="auto"/>
+        <w:rPr>
+          <w:rFonts w:ascii="Arial" w:hAnsi="Arial" w:cs="Arial"/>
+        </w:rPr>
       </w:pPr>
     </w:p>
     <w:p>
@@ -297,6 +477,7 @@
         <w:spacing w:line="273" w:lineRule="auto"/>
         <w:ind w:left="-566"/>
         <w:rPr>
+          <w:rFonts w:ascii="Arial" w:hAnsi="Arial" w:cs="Arial"/>
           <w:b/>
           <w:sz w:val="32"/>
           <w:szCs w:val="32"/>
@@ -304,6 +485,7 @@
       </w:pPr>
       <w:r>
         <w:rPr>
+          <w:rFonts w:ascii="Arial" w:hAnsi="Arial" w:cs="Arial"/>
           <w:b/>
           <w:sz w:val="32"/>
           <w:szCs w:val="32"/>
@@ -316,6 +498,7 @@
         <w:spacing w:line="273" w:lineRule="auto"/>
         <w:ind w:left="-566"/>
         <w:rPr>
+          <w:rFonts w:ascii="Arial" w:hAnsi="Arial" w:cs="Arial"/>
           <w:b/>
           <w:sz w:val="32"/>
           <w:szCs w:val="32"/>
@@ -326,8 +509,14 @@
       <w:pPr>
         <w:spacing w:line="273" w:lineRule="auto"/>
         <w:ind w:left="-566"/>
-      </w:pPr>
-      <w:r>
+        <w:rPr>
+          <w:rFonts w:ascii="Arial" w:hAnsi="Arial" w:cs="Arial"/>
+        </w:rPr>
+      </w:pPr>
+      <w:r>
+        <w:rPr>
+          <w:rFonts w:ascii="Arial" w:hAnsi="Arial" w:cs="Arial"/>
+        </w:rPr>
         <w:t>1. Complete the C7 and send it to the court and all other parties. You need to do this as soon as possible.</w:t>
       </w:r>
     </w:p>
@@ -335,14 +524,23 @@
       <w:pPr>
         <w:spacing w:line="273" w:lineRule="auto"/>
         <w:ind w:left="-566"/>
+        <w:rPr>
+          <w:rFonts w:ascii="Arial" w:hAnsi="Arial" w:cs="Arial"/>
+        </w:rPr>
       </w:pPr>
     </w:p>
     <w:p>
       <w:pPr>
         <w:spacing w:line="273" w:lineRule="auto"/>
         <w:ind w:left="-566"/>
-      </w:pPr>
-      <w:r>
+        <w:rPr>
+          <w:rFonts w:ascii="Arial" w:hAnsi="Arial" w:cs="Arial"/>
+        </w:rPr>
+      </w:pPr>
+      <w:r>
+        <w:rPr>
+          <w:rFonts w:ascii="Arial" w:hAnsi="Arial" w:cs="Arial"/>
+        </w:rPr>
         <w:t xml:space="preserve">2. Read the application. </w:t>
       </w:r>
     </w:p>
@@ -350,6 +548,9 @@
       <w:pPr>
         <w:spacing w:line="273" w:lineRule="auto"/>
         <w:ind w:left="-566"/>
+        <w:rPr>
+          <w:rFonts w:ascii="Arial" w:hAnsi="Arial" w:cs="Arial"/>
+        </w:rPr>
       </w:pPr>
     </w:p>
     <w:p>
@@ -357,10 +558,14 @@
         <w:spacing w:line="273" w:lineRule="auto"/>
         <w:ind w:left="-566"/>
         <w:rPr>
+          <w:rFonts w:ascii="Arial" w:hAnsi="Arial" w:cs="Arial"/>
           <w:b/>
         </w:rPr>
       </w:pPr>
       <w:r>
+        <w:rPr>
+          <w:rFonts w:ascii="Arial" w:hAnsi="Arial" w:cs="Arial"/>
+        </w:rPr>
         <w:t xml:space="preserve">3. You should go to the hearing. </w:t>
       </w:r>
     </w:p>
@@ -369,6 +574,7 @@
         <w:spacing w:line="273" w:lineRule="auto"/>
         <w:ind w:left="-566"/>
         <w:rPr>
+          <w:rFonts w:ascii="Arial" w:hAnsi="Arial" w:cs="Arial"/>
           <w:b/>
         </w:rPr>
       </w:pPr>
@@ -419,17 +625,20 @@
               <w:widowControl w:val="0"/>
               <w:spacing w:line="273" w:lineRule="auto"/>
               <w:rPr>
+                <w:rFonts w:ascii="Arial" w:hAnsi="Arial" w:cs="Arial"/>
                 <w:b/>
               </w:rPr>
             </w:pPr>
             <w:r>
               <w:rPr>
+                <w:rFonts w:ascii="Arial" w:hAnsi="Arial" w:cs="Arial"/>
                 <w:b/>
               </w:rPr>
               <w:t>Date</w:t>
             </w:r>
             <w:r>
               <w:rPr>
+                <w:rFonts w:ascii="Arial" w:hAnsi="Arial" w:cs="Arial"/>
                 <w:b/>
               </w:rPr>
               <w:t xml:space="preserve">                                                                        </w:t>
@@ -458,26 +667,28 @@
               <w:spacing w:line="273" w:lineRule="auto"/>
               <w:ind w:right="-607"/>
               <w:rPr>
+                <w:rFonts w:ascii="Arial" w:hAnsi="Arial" w:cs="Arial"/>
                 <w:bCs/>
                 <w:color w:val="000000" w:themeColor="text1"/>
                 <w:lang w:val="en-US"/>
               </w:rPr>
             </w:pPr>
             <w:r>
-              <w:t>&lt;&lt;</w:t>
+              <w:rPr>
+                <w:rFonts w:ascii="Arial" w:hAnsi="Arial" w:cs="Arial"/>
+              </w:rPr>
+              <w:t>&lt;&lt;hearing</w:t>
             </w:r>
             <w:r>
-              <w:t xml:space="preserve"> </w:t>
-            </w:r>
-            <w:proofErr w:type="spellStart"/>
-            <w:r>
-              <w:t>hearing</w:t>
+              <w:rPr>
+                <w:rFonts w:ascii="Arial" w:hAnsi="Arial" w:cs="Arial"/>
+              </w:rPr>
+              <w:t>Date</w:t>
             </w:r>
             <w:r>
-              <w:t>Date</w:t>
-            </w:r>
-            <w:proofErr w:type="spellEnd"/>
-            <w:r>
+              <w:rPr>
+                <w:rFonts w:ascii="Arial" w:hAnsi="Arial" w:cs="Arial"/>
+              </w:rPr>
               <w:t>&gt;&gt;</w:t>
             </w:r>
           </w:p>
@@ -509,11 +720,13 @@
               <w:widowControl w:val="0"/>
               <w:spacing w:line="273" w:lineRule="auto"/>
               <w:rPr>
+                <w:rFonts w:ascii="Arial" w:hAnsi="Arial" w:cs="Arial"/>
                 <w:b/>
               </w:rPr>
             </w:pPr>
             <w:r>
               <w:rPr>
+                <w:rFonts w:ascii="Arial" w:hAnsi="Arial" w:cs="Arial"/>
                 <w:b/>
               </w:rPr>
               <w:t>Venue</w:t>
@@ -541,17 +754,15 @@
             <w:pPr>
               <w:widowControl w:val="0"/>
               <w:spacing w:line="273" w:lineRule="auto"/>
+              <w:rPr>
+                <w:rFonts w:ascii="Arial" w:hAnsi="Arial" w:cs="Arial"/>
+              </w:rPr>
             </w:pPr>
             <w:r>
-              <w:t>&lt;&lt;</w:t>
-            </w:r>
-            <w:proofErr w:type="spellStart"/>
-            <w:r>
-              <w:t>hearingVenue</w:t>
-            </w:r>
-            <w:proofErr w:type="spellEnd"/>
-            <w:r>
-              <w:t>&gt;&gt;</w:t>
+              <w:rPr>
+                <w:rFonts w:ascii="Arial" w:hAnsi="Arial" w:cs="Arial"/>
+              </w:rPr>
+              <w:t>&lt;&lt;hearingVenue&gt;&gt;</w:t>
             </w:r>
           </w:p>
         </w:tc>
@@ -582,11 +793,13 @@
               <w:widowControl w:val="0"/>
               <w:spacing w:line="273" w:lineRule="auto"/>
               <w:rPr>
+                <w:rFonts w:ascii="Arial" w:hAnsi="Arial" w:cs="Arial"/>
                 <w:b/>
               </w:rPr>
             </w:pPr>
             <w:r>
               <w:rPr>
+                <w:rFonts w:ascii="Arial" w:hAnsi="Arial" w:cs="Arial"/>
                 <w:b/>
               </w:rPr>
               <w:t>Pre-hearing attendance</w:t>
@@ -614,17 +827,21 @@
             <w:pPr>
               <w:widowControl w:val="0"/>
               <w:spacing w:line="273" w:lineRule="auto"/>
+              <w:rPr>
+                <w:rFonts w:ascii="Arial" w:hAnsi="Arial" w:cs="Arial"/>
+              </w:rPr>
             </w:pPr>
             <w:r>
+              <w:rPr>
+                <w:rFonts w:ascii="Arial" w:hAnsi="Arial" w:cs="Arial"/>
+              </w:rPr>
               <w:t>&lt;&lt;</w:t>
             </w:r>
-            <w:proofErr w:type="spellStart"/>
             <w:r>
-              <w:t>preHearingAttendance</w:t>
-            </w:r>
-            <w:proofErr w:type="spellEnd"/>
-            <w:r>
-              <w:t>&gt;&gt;</w:t>
+              <w:rPr>
+                <w:rFonts w:ascii="Arial" w:hAnsi="Arial" w:cs="Arial"/>
+              </w:rPr>
+              <w:t>preHearingAttendance&gt;&gt;</w:t>
             </w:r>
           </w:p>
         </w:tc>
@@ -655,11 +872,13 @@
               <w:widowControl w:val="0"/>
               <w:spacing w:line="273" w:lineRule="auto"/>
               <w:rPr>
+                <w:rFonts w:ascii="Arial" w:hAnsi="Arial" w:cs="Arial"/>
                 <w:b/>
               </w:rPr>
             </w:pPr>
             <w:r>
               <w:rPr>
+                <w:rFonts w:ascii="Arial" w:hAnsi="Arial" w:cs="Arial"/>
                 <w:b/>
               </w:rPr>
               <w:t>Hearing</w:t>
@@ -687,17 +906,15 @@
             <w:pPr>
               <w:widowControl w:val="0"/>
               <w:spacing w:line="273" w:lineRule="auto"/>
+              <w:rPr>
+                <w:rFonts w:ascii="Arial" w:hAnsi="Arial" w:cs="Arial"/>
+              </w:rPr>
             </w:pPr>
             <w:r>
-              <w:t>&lt;&lt;</w:t>
-            </w:r>
-            <w:proofErr w:type="spellStart"/>
-            <w:r>
-              <w:t>hearingTime</w:t>
-            </w:r>
-            <w:proofErr w:type="spellEnd"/>
-            <w:r>
-              <w:t>&gt;&gt;</w:t>
+              <w:rPr>
+                <w:rFonts w:ascii="Arial" w:hAnsi="Arial" w:cs="Arial"/>
+              </w:rPr>
+              <w:t>&lt;&lt;hearingTime&gt;&gt;</w:t>
             </w:r>
           </w:p>
         </w:tc>
@@ -707,6 +924,7 @@
       <w:pPr>
         <w:spacing w:line="273" w:lineRule="auto"/>
         <w:rPr>
+          <w:rFonts w:ascii="Arial" w:hAnsi="Arial" w:cs="Arial"/>
           <w:b/>
         </w:rPr>
       </w:pPr>
@@ -714,11 +932,13 @@
     <w:p>
       <w:pPr>
         <w:rPr>
+          <w:rFonts w:ascii="Arial" w:hAnsi="Arial" w:cs="Arial"/>
           <w:b/>
         </w:rPr>
       </w:pPr>
       <w:r>
         <w:rPr>
+          <w:rFonts w:ascii="Arial" w:hAnsi="Arial" w:cs="Arial"/>
           <w:noProof/>
         </w:rPr>
         <mc:AlternateContent>
@@ -776,7 +996,7 @@
           </mc:Choice>
           <mc:Fallback>
             <w:pict>
-              <v:rect w14:anchorId="455DF1AE" id="Rectangle 1" o:spid="_x0000_s1026" style="position:absolute;margin-left:-27pt;margin-top:12pt;width:15pt;height:22.5pt;z-index:251658240;visibility:visible;mso-wrap-style:square;mso-wrap-distance-left:9pt;mso-wrap-distance-top:9pt;mso-wrap-distance-right:9pt;mso-wrap-distance-bottom:9pt;mso-position-horizontal:absolute;mso-position-horizontal-relative:text;mso-position-vertical:absolute;mso-position-vertical-relative:text;v-text-anchor:middle" o:gfxdata="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" fillcolor="#bfc1c3" stroked="f">
+              <v:rect w14:anchorId="455DF1AE" id="Rectangle 1" o:spid="_x0000_s1027" style="position:absolute;margin-left:-27pt;margin-top:12pt;width:15pt;height:22.5pt;z-index:251658240;visibility:visible;mso-wrap-style:square;mso-wrap-distance-left:9pt;mso-wrap-distance-top:9pt;mso-wrap-distance-right:9pt;mso-wrap-distance-bottom:9pt;mso-position-horizontal:absolute;mso-position-horizontal-relative:text;mso-position-vertical:absolute;mso-position-vertical-relative:text;v-text-anchor:middle" o:gfxdata="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" fillcolor="#bfc1c3" stroked="f">
                 <v:textbox inset="2.53958mm,2.53958mm,2.53958mm,2.53958mm">
                   <w:txbxContent>
                     <w:p>
@@ -794,28 +1014,59 @@
       </w:r>
     </w:p>
     <w:p>
-      <w:r>
+      <w:pPr>
+        <w:rPr>
+          <w:rFonts w:ascii="Arial" w:hAnsi="Arial" w:cs="Arial"/>
+        </w:rPr>
+      </w:pPr>
+      <w:r>
+        <w:rPr>
+          <w:rFonts w:ascii="Arial" w:hAnsi="Arial" w:cs="Arial"/>
+        </w:rPr>
         <w:t>You need to take a copy of this notice with you.</w:t>
       </w:r>
     </w:p>
-    <w:p/>
+    <w:p>
+      <w:pPr>
+        <w:rPr>
+          <w:rFonts w:ascii="Arial" w:hAnsi="Arial" w:cs="Arial"/>
+        </w:rPr>
+      </w:pPr>
+    </w:p>
+    <w:p>
+      <w:pPr>
+        <w:rPr>
+          <w:rFonts w:ascii="Arial" w:hAnsi="Arial" w:cs="Arial"/>
+        </w:rPr>
+      </w:pPr>
+    </w:p>
     <w:p>
       <w:pPr>
         <w:ind w:left="-566"/>
-      </w:pPr>
-      <w:r>
+        <w:rPr>
+          <w:rFonts w:ascii="Arial" w:hAnsi="Arial" w:cs="Arial"/>
+        </w:rPr>
+      </w:pPr>
+      <w:r>
+        <w:rPr>
+          <w:rFonts w:ascii="Arial" w:hAnsi="Arial" w:cs="Arial"/>
+        </w:rPr>
         <w:t>At the hearing, you can tell the court about any special needs or circumstances of the {child / children}.</w:t>
       </w:r>
     </w:p>
     <w:p>
       <w:pPr>
         <w:ind w:left="-566"/>
+        <w:rPr>
+          <w:rFonts w:ascii="Arial" w:hAnsi="Arial" w:cs="Arial"/>
+        </w:rPr>
       </w:pPr>
     </w:p>
     <w:p>
       <w:pPr>
         <w:ind w:left="-566"/>
         <w:rPr>
+          <w:rFonts w:ascii="Arial" w:hAnsi="Arial" w:cs="Arial"/>
           <w:b/>
           <w:sz w:val="32"/>
           <w:szCs w:val="32"/>
@@ -823,6 +1074,7 @@
       </w:pPr>
       <w:r>
         <w:rPr>
+          <w:rFonts w:ascii="Arial" w:hAnsi="Arial" w:cs="Arial"/>
           <w:b/>
           <w:sz w:val="32"/>
           <w:szCs w:val="32"/>
@@ -830,28 +1082,67 @@
         <w:t>Let a court know about a change</w:t>
       </w:r>
     </w:p>
-    <w:p/>
+    <w:p>
+      <w:pPr>
+        <w:rPr>
+          <w:rFonts w:ascii="Arial" w:hAnsi="Arial" w:cs="Arial"/>
+        </w:rPr>
+      </w:pPr>
+    </w:p>
     <w:p>
       <w:pPr>
         <w:ind w:left="-566"/>
         <w:rPr>
+          <w:rFonts w:ascii="Arial" w:hAnsi="Arial" w:cs="Arial"/>
           <w:u w:val="single"/>
         </w:rPr>
       </w:pPr>
       <w:r>
+        <w:rPr>
+          <w:rFonts w:ascii="Arial" w:hAnsi="Arial" w:cs="Arial"/>
+        </w:rPr>
         <w:t xml:space="preserve">You must let the court know if something has changed. You’ll need to complete a C2 form, you can find a copy at </w:t>
       </w:r>
-      <w:proofErr w:type="spellStart"/>
-      <w:r>
-        <w:rPr>
+      <w:r>
+        <w:rPr>
+          <w:rFonts w:ascii="Arial" w:hAnsi="Arial" w:cs="Arial"/>
           <w:u w:val="single"/>
         </w:rPr>
+        <w:t xml:space="preserve">url </w:t>
+      </w:r>
+    </w:p>
+    <w:p>
+      <w:pPr>
+        <w:ind w:left="-566"/>
+        <w:rPr>
+          <w:rFonts w:ascii="Arial" w:hAnsi="Arial" w:cs="Arial"/>
+          <w:u w:val="single"/>
+        </w:rPr>
+      </w:pPr>
+    </w:p>
+    <w:p>
+      <w:pPr>
+        <w:ind w:left="-566"/>
+        <w:rPr>
+          <w:rFonts w:ascii="Arial" w:hAnsi="Arial" w:cs="Arial"/>
+        </w:rPr>
+      </w:pPr>
+      <w:r>
+        <w:rPr>
+          <w:rFonts w:ascii="Arial" w:hAnsi="Arial" w:cs="Arial"/>
+        </w:rPr>
+        <w:t xml:space="preserve">Find out how you can get legal advice, go to </w:t>
+      </w:r>
+      <w:r>
+        <w:rPr>
+          <w:rFonts w:ascii="Arial" w:hAnsi="Arial" w:cs="Arial"/>
+          <w:u w:val="single"/>
+        </w:rPr>
         <w:t>url</w:t>
       </w:r>
-      <w:proofErr w:type="spellEnd"/>
-      <w:r>
-        <w:rPr>
-          <w:u w:val="single"/>
+      <w:r>
+        <w:rPr>
+          <w:rFonts w:ascii="Arial" w:hAnsi="Arial" w:cs="Arial"/>
         </w:rPr>
         <w:t xml:space="preserve"> </w:t>
       </w:r>
@@ -859,37 +1150,10 @@
     <w:p>
       <w:pPr>
         <w:ind w:left="-566"/>
-        <w:rPr>
-          <w:u w:val="single"/>
-        </w:rPr>
-      </w:pPr>
-    </w:p>
-    <w:p>
-      <w:pPr>
-        <w:ind w:left="-566"/>
-      </w:pPr>
-      <w:r>
-        <w:t xml:space="preserve">Find out how you can get legal advice, go to </w:t>
-      </w:r>
-      <w:proofErr w:type="spellStart"/>
-      <w:r>
-        <w:rPr>
-          <w:u w:val="single"/>
-        </w:rPr>
-        <w:t>url</w:t>
-      </w:r>
-      <w:proofErr w:type="spellEnd"/>
-      <w:r>
-        <w:t xml:space="preserve"> </w:t>
-      </w:r>
-    </w:p>
-    <w:p>
-      <w:pPr>
-        <w:ind w:left="-566"/>
       </w:pPr>
     </w:p>
     <w:sectPr>
-      <w:footerReference w:type="default" r:id="rId6"/>
+      <w:footerReference w:type="default" r:id="rId7"/>
       <w:pgSz w:w="11909" w:h="16834"/>
       <w:pgMar w:top="1440" w:right="1440" w:bottom="1440" w:left="1440" w:header="720" w:footer="566" w:gutter="0"/>
       <w:pgNumType w:start="1"/>
@@ -1982,4 +2246,16 @@
   </a:objectDefaults>
   <a:extraClrSchemeLst/>
 </a:theme>
+</file>
+
+<file path=customXml/item1.xml><?xml version="1.0" encoding="utf-8"?>
+<b:Sources xmlns:b="http://schemas.openxmlformats.org/officeDocument/2006/bibliography" xmlns="http://schemas.openxmlformats.org/officeDocument/2006/bibliography" SelectedStyle="/APASixthEditionOfficeOnline.xsl" StyleName="APA" Version="6"/>
+</file>
+
+<file path=customXml/itemProps1.xml><?xml version="1.0" encoding="utf-8"?>
+<ds:datastoreItem xmlns:ds="http://schemas.openxmlformats.org/officeDocument/2006/customXml" ds:itemID="{2ACE170D-835E-424C-A422-96FE3D4AE7A7}">
+  <ds:schemaRefs>
+    <ds:schemaRef ds:uri="http://schemas.openxmlformats.org/officeDocument/2006/bibliography"/>
+  </ds:schemaRefs>
+</ds:datastoreItem>
 </file>
</xml_diff>

<commit_message>
FPLA-634: Added court name to the c6 and c6a PDF
</commit_message>
<xml_diff>
--- a/docker/docmosis/templates/c6.docx
+++ b/docker/docmosis/templates/c6.docx
@@ -141,8 +141,9 @@
           <w:sz w:val="28"/>
           <w:szCs w:val="28"/>
         </w:rPr>
-        <w:t>{toUpperCase(</w:t>
-      </w:r>
+        <w:t>{</w:t>
+      </w:r>
+      <w:proofErr w:type="spellStart"/>
       <w:r>
         <w:rPr>
           <w:rFonts w:ascii="Arial" w:hAnsi="Arial" w:cs="Arial"/>
@@ -150,8 +151,9 @@
           <w:sz w:val="28"/>
           <w:szCs w:val="28"/>
         </w:rPr>
-        <w:t>familyManCaseNumber</w:t>
-      </w:r>
+        <w:t>toUpperCase</w:t>
+      </w:r>
+      <w:proofErr w:type="spellEnd"/>
       <w:r>
         <w:rPr>
           <w:rFonts w:ascii="Arial" w:hAnsi="Arial" w:cs="Arial"/>
@@ -159,8 +161,9 @@
           <w:sz w:val="28"/>
           <w:szCs w:val="28"/>
         </w:rPr>
-        <w:t>)}</w:t>
-      </w:r>
+        <w:t>(</w:t>
+      </w:r>
+      <w:proofErr w:type="spellStart"/>
       <w:r>
         <w:rPr>
           <w:rFonts w:ascii="Arial" w:hAnsi="Arial" w:cs="Arial"/>
@@ -168,6 +171,25 @@
           <w:sz w:val="28"/>
           <w:szCs w:val="28"/>
         </w:rPr>
+        <w:t>familyManCaseNumber</w:t>
+      </w:r>
+      <w:proofErr w:type="spellEnd"/>
+      <w:r>
+        <w:rPr>
+          <w:rFonts w:ascii="Arial" w:hAnsi="Arial" w:cs="Arial"/>
+          <w:color w:val="999999"/>
+          <w:sz w:val="28"/>
+          <w:szCs w:val="28"/>
+        </w:rPr>
+        <w:t>)}</w:t>
+      </w:r>
+      <w:r>
+        <w:rPr>
+          <w:rFonts w:ascii="Arial" w:hAnsi="Arial" w:cs="Arial"/>
+          <w:color w:val="999999"/>
+          <w:sz w:val="28"/>
+          <w:szCs w:val="28"/>
+        </w:rPr>
         <w:t>&gt;&gt;</w:t>
       </w:r>
       <w:r>
@@ -280,6 +302,7 @@
         </w:rPr>
         <w:t>&lt;&lt;</w:t>
       </w:r>
+      <w:proofErr w:type="spellStart"/>
       <w:r>
         <w:rPr>
           <w:rFonts w:ascii="Arial" w:hAnsi="Arial" w:cs="Arial"/>
@@ -289,6 +312,7 @@
         </w:rPr>
         <w:t>todaysDate</w:t>
       </w:r>
+      <w:proofErr w:type="spellEnd"/>
       <w:r>
         <w:rPr>
           <w:rFonts w:ascii="Arial" w:hAnsi="Arial" w:cs="Arial"/>
@@ -317,44 +341,10 @@
         <w:rPr>
           <w:rFonts w:ascii="Arial" w:hAnsi="Arial" w:cs="Arial"/>
         </w:rPr>
-        <w:t>{</w:t>
-      </w:r>
-      <w:r>
-        <w:rPr>
-          <w:rFonts w:ascii="Arial" w:hAnsi="Arial" w:cs="Arial"/>
-        </w:rPr>
-        <w:t>titleCase</w:t>
-      </w:r>
-      <w:r>
-        <w:rPr>
-          <w:rFonts w:ascii="Arial" w:hAnsi="Arial" w:cs="Arial"/>
-        </w:rPr>
-        <w:t>(</w:t>
-      </w:r>
-      <w:r>
-        <w:rPr>
-          <w:rFonts w:ascii="Arial" w:hAnsi="Arial" w:cs="Arial"/>
-        </w:rPr>
-        <w:t>j</w:t>
-      </w:r>
-      <w:r>
-        <w:rPr>
-          <w:rFonts w:ascii="Arial" w:hAnsi="Arial" w:cs="Arial"/>
-        </w:rPr>
-        <w:t>urisdiction</w:t>
-      </w:r>
-      <w:r>
-        <w:rPr>
-          <w:rFonts w:ascii="Arial" w:hAnsi="Arial" w:cs="Arial"/>
-        </w:rPr>
-        <w:t>)}</w:t>
-      </w:r>
-      <w:r>
-        <w:rPr>
-          <w:rFonts w:ascii="Arial" w:hAnsi="Arial" w:cs="Arial"/>
-        </w:rPr>
-        <w:t>&gt;&gt;</w:t>
-      </w:r>
+        <w:t>courtName&gt;&gt;</w:t>
+      </w:r>
+      <w:bookmarkStart w:id="0" w:name="_GoBack"/>
+      <w:bookmarkEnd w:id="0"/>
     </w:p>
     <w:p>
       <w:pPr>
@@ -364,8 +354,6 @@
           <w:rFonts w:ascii="Arial" w:hAnsi="Arial" w:cs="Arial"/>
         </w:rPr>
       </w:pPr>
-      <w:bookmarkStart w:id="0" w:name="_GoBack"/>
-      <w:bookmarkEnd w:id="0"/>
     </w:p>
     <w:p>
       <w:pPr>
@@ -379,7 +367,14 @@
         <w:rPr>
           <w:rFonts w:ascii="Arial" w:hAnsi="Arial" w:cs="Arial"/>
         </w:rPr>
-        <w:t>&lt;&lt;applicant</w:t>
+        <w:t>&lt;&lt;</w:t>
+      </w:r>
+      <w:proofErr w:type="spellStart"/>
+      <w:r>
+        <w:rPr>
+          <w:rFonts w:ascii="Arial" w:hAnsi="Arial" w:cs="Arial"/>
+        </w:rPr>
+        <w:t>applicant</w:t>
       </w:r>
       <w:r>
         <w:rPr>
@@ -387,6 +382,7 @@
         </w:rPr>
         <w:t>Name</w:t>
       </w:r>
+      <w:proofErr w:type="spellEnd"/>
       <w:r>
         <w:rPr>
           <w:rFonts w:ascii="Arial" w:hAnsi="Arial" w:cs="Arial"/>
@@ -403,13 +399,63 @@
         <w:rPr>
           <w:rFonts w:ascii="Arial" w:hAnsi="Arial" w:cs="Arial"/>
         </w:rPr>
-        <w:t>&lt;&lt;orderTypes&gt;&gt;</w:t>
-      </w:r>
-      <w:r>
-        <w:rPr>
-          <w:rFonts w:ascii="Arial" w:hAnsi="Arial" w:cs="Arial"/>
-        </w:rPr>
-        <w:t>&lt;&lt;cs_{endsWith(orderTypes, ‘order’)}&gt;&gt;</w:t>
+        <w:t>&lt;&lt;</w:t>
+      </w:r>
+      <w:proofErr w:type="spellStart"/>
+      <w:r>
+        <w:rPr>
+          <w:rFonts w:ascii="Arial" w:hAnsi="Arial" w:cs="Arial"/>
+        </w:rPr>
+        <w:t>orderTypes</w:t>
+      </w:r>
+      <w:proofErr w:type="spellEnd"/>
+      <w:r>
+        <w:rPr>
+          <w:rFonts w:ascii="Arial" w:hAnsi="Arial" w:cs="Arial"/>
+        </w:rPr>
+        <w:t>&gt;&gt;</w:t>
+      </w:r>
+      <w:r>
+        <w:rPr>
+          <w:rFonts w:ascii="Arial" w:hAnsi="Arial" w:cs="Arial"/>
+        </w:rPr>
+        <w:t>&lt;&lt;cs</w:t>
+      </w:r>
+      <w:proofErr w:type="gramStart"/>
+      <w:r>
+        <w:rPr>
+          <w:rFonts w:ascii="Arial" w:hAnsi="Arial" w:cs="Arial"/>
+        </w:rPr>
+        <w:t>_{</w:t>
+      </w:r>
+      <w:proofErr w:type="spellStart"/>
+      <w:proofErr w:type="gramEnd"/>
+      <w:r>
+        <w:rPr>
+          <w:rFonts w:ascii="Arial" w:hAnsi="Arial" w:cs="Arial"/>
+        </w:rPr>
+        <w:t>endsWith</w:t>
+      </w:r>
+      <w:proofErr w:type="spellEnd"/>
+      <w:r>
+        <w:rPr>
+          <w:rFonts w:ascii="Arial" w:hAnsi="Arial" w:cs="Arial"/>
+        </w:rPr>
+        <w:t>(</w:t>
+      </w:r>
+      <w:proofErr w:type="spellStart"/>
+      <w:r>
+        <w:rPr>
+          <w:rFonts w:ascii="Arial" w:hAnsi="Arial" w:cs="Arial"/>
+        </w:rPr>
+        <w:t>orderTypes</w:t>
+      </w:r>
+      <w:proofErr w:type="spellEnd"/>
+      <w:r>
+        <w:rPr>
+          <w:rFonts w:ascii="Arial" w:hAnsi="Arial" w:cs="Arial"/>
+        </w:rPr>
+        <w:t>, ‘order’)}&gt;&gt;</w:t>
       </w:r>
       <w:r>
         <w:rPr>
@@ -436,6 +482,7 @@
         </w:rPr>
         <w:t>&lt;&lt;</w:t>
       </w:r>
+      <w:proofErr w:type="spellStart"/>
       <w:r>
         <w:rPr>
           <w:rFonts w:ascii="Arial" w:hAnsi="Arial" w:cs="Arial"/>
@@ -443,6 +490,7 @@
         </w:rPr>
         <w:t>childrenNames</w:t>
       </w:r>
+      <w:proofErr w:type="spellEnd"/>
       <w:r>
         <w:rPr>
           <w:rFonts w:ascii="Arial" w:hAnsi="Arial" w:cs="Arial"/>
@@ -677,14 +725,16 @@
               <w:rPr>
                 <w:rFonts w:ascii="Arial" w:hAnsi="Arial" w:cs="Arial"/>
               </w:rPr>
-              <w:t>&lt;&lt;hearing</w:t>
+              <w:t>&lt;&lt;</w:t>
             </w:r>
+            <w:proofErr w:type="spellStart"/>
             <w:r>
               <w:rPr>
                 <w:rFonts w:ascii="Arial" w:hAnsi="Arial" w:cs="Arial"/>
               </w:rPr>
-              <w:t>Date</w:t>
+              <w:t>hearingDate</w:t>
             </w:r>
+            <w:proofErr w:type="spellEnd"/>
             <w:r>
               <w:rPr>
                 <w:rFonts w:ascii="Arial" w:hAnsi="Arial" w:cs="Arial"/>
@@ -762,7 +812,21 @@
               <w:rPr>
                 <w:rFonts w:ascii="Arial" w:hAnsi="Arial" w:cs="Arial"/>
               </w:rPr>
-              <w:t>&lt;&lt;hearingVenue&gt;&gt;</w:t>
+              <w:t>&lt;&lt;</w:t>
+            </w:r>
+            <w:proofErr w:type="spellStart"/>
+            <w:r>
+              <w:rPr>
+                <w:rFonts w:ascii="Arial" w:hAnsi="Arial" w:cs="Arial"/>
+              </w:rPr>
+              <w:t>hearingVenue</w:t>
+            </w:r>
+            <w:proofErr w:type="spellEnd"/>
+            <w:r>
+              <w:rPr>
+                <w:rFonts w:ascii="Arial" w:hAnsi="Arial" w:cs="Arial"/>
+              </w:rPr>
+              <w:t>&gt;&gt;</w:t>
             </w:r>
           </w:p>
         </w:tc>
@@ -837,11 +901,19 @@
               </w:rPr>
               <w:t>&lt;&lt;</w:t>
             </w:r>
+            <w:proofErr w:type="spellStart"/>
             <w:r>
               <w:rPr>
                 <w:rFonts w:ascii="Arial" w:hAnsi="Arial" w:cs="Arial"/>
               </w:rPr>
-              <w:t>preHearingAttendance&gt;&gt;</w:t>
+              <w:t>preHearingAttendance</w:t>
+            </w:r>
+            <w:proofErr w:type="spellEnd"/>
+            <w:r>
+              <w:rPr>
+                <w:rFonts w:ascii="Arial" w:hAnsi="Arial" w:cs="Arial"/>
+              </w:rPr>
+              <w:t>&gt;&gt;</w:t>
             </w:r>
           </w:p>
         </w:tc>
@@ -914,7 +986,21 @@
               <w:rPr>
                 <w:rFonts w:ascii="Arial" w:hAnsi="Arial" w:cs="Arial"/>
               </w:rPr>
-              <w:t>&lt;&lt;hearingTime&gt;&gt;</w:t>
+              <w:t>&lt;&lt;</w:t>
+            </w:r>
+            <w:proofErr w:type="spellStart"/>
+            <w:r>
+              <w:rPr>
+                <w:rFonts w:ascii="Arial" w:hAnsi="Arial" w:cs="Arial"/>
+              </w:rPr>
+              <w:t>hearingTime</w:t>
+            </w:r>
+            <w:proofErr w:type="spellEnd"/>
+            <w:r>
+              <w:rPr>
+                <w:rFonts w:ascii="Arial" w:hAnsi="Arial" w:cs="Arial"/>
+              </w:rPr>
+              <w:t>&gt;&gt;</w:t>
             </w:r>
           </w:p>
         </w:tc>
@@ -1103,12 +1189,21 @@
         </w:rPr>
         <w:t xml:space="preserve">You must let the court know if something has changed. You’ll need to complete a C2 form, you can find a copy at </w:t>
       </w:r>
+      <w:proofErr w:type="spellStart"/>
       <w:r>
         <w:rPr>
           <w:rFonts w:ascii="Arial" w:hAnsi="Arial" w:cs="Arial"/>
           <w:u w:val="single"/>
         </w:rPr>
-        <w:t xml:space="preserve">url </w:t>
+        <w:t>url</w:t>
+      </w:r>
+      <w:proofErr w:type="spellEnd"/>
+      <w:r>
+        <w:rPr>
+          <w:rFonts w:ascii="Arial" w:hAnsi="Arial" w:cs="Arial"/>
+          <w:u w:val="single"/>
+        </w:rPr>
+        <w:t xml:space="preserve"> </w:t>
       </w:r>
     </w:p>
     <w:p>
@@ -1133,6 +1228,7 @@
         </w:rPr>
         <w:t xml:space="preserve">Find out how you can get legal advice, go to </w:t>
       </w:r>
+      <w:proofErr w:type="spellStart"/>
       <w:r>
         <w:rPr>
           <w:rFonts w:ascii="Arial" w:hAnsi="Arial" w:cs="Arial"/>
@@ -1140,6 +1236,7 @@
         </w:rPr>
         <w:t>url</w:t>
       </w:r>
+      <w:proofErr w:type="spellEnd"/>
       <w:r>
         <w:rPr>
           <w:rFonts w:ascii="Arial" w:hAnsi="Arial" w:cs="Arial"/>
@@ -2253,7 +2350,7 @@
 </file>
 
 <file path=customXml/itemProps1.xml><?xml version="1.0" encoding="utf-8"?>
-<ds:datastoreItem xmlns:ds="http://schemas.openxmlformats.org/officeDocument/2006/customXml" ds:itemID="{2ACE170D-835E-424C-A422-96FE3D4AE7A7}">
+<ds:datastoreItem xmlns:ds="http://schemas.openxmlformats.org/officeDocument/2006/customXml" ds:itemID="{936DBF5A-C957-A041-8FCF-DE29A58867A8}">
   <ds:schemaRefs>
     <ds:schemaRef ds:uri="http://schemas.openxmlformats.org/officeDocument/2006/bibliography"/>
   </ds:schemaRefs>

</xml_diff>

<commit_message>
FPLA-634: Minor c6 c6a word template updates
</commit_message>
<xml_diff>
--- a/docker/docmosis/templates/c6.docx
+++ b/docker/docmosis/templates/c6.docx
@@ -343,8 +343,6 @@
         </w:rPr>
         <w:t>courtName&gt;&gt;</w:t>
       </w:r>
-      <w:bookmarkStart w:id="0" w:name="_GoBack"/>
-      <w:bookmarkEnd w:id="0"/>
     </w:p>
     <w:p>
       <w:pPr>
@@ -1137,7 +1135,21 @@
         <w:rPr>
           <w:rFonts w:ascii="Arial" w:hAnsi="Arial" w:cs="Arial"/>
         </w:rPr>
-        <w:t>At the hearing, you can tell the court about any special needs or circumstances of the {child / children}.</w:t>
+        <w:t xml:space="preserve">At the hearing, you can tell the court </w:t>
+      </w:r>
+      <w:r>
+        <w:rPr>
+          <w:rFonts w:ascii="Arial" w:hAnsi="Arial" w:cs="Arial"/>
+        </w:rPr>
+        <w:t>if the child has any special need</w:t>
+      </w:r>
+      <w:bookmarkStart w:id="0" w:name="_GoBack"/>
+      <w:bookmarkEnd w:id="0"/>
+      <w:r>
+        <w:rPr>
+          <w:rFonts w:ascii="Arial" w:hAnsi="Arial" w:cs="Arial"/>
+        </w:rPr>
+        <w:t xml:space="preserve">s or circumstances. </w:t>
       </w:r>
     </w:p>
     <w:p>
@@ -2350,7 +2362,7 @@
 </file>
 
 <file path=customXml/itemProps1.xml><?xml version="1.0" encoding="utf-8"?>
-<ds:datastoreItem xmlns:ds="http://schemas.openxmlformats.org/officeDocument/2006/customXml" ds:itemID="{936DBF5A-C957-A041-8FCF-DE29A58867A8}">
+<ds:datastoreItem xmlns:ds="http://schemas.openxmlformats.org/officeDocument/2006/customXml" ds:itemID="{A34392FD-A415-6B40-919E-2E9A9FBB972F}">
   <ds:schemaRefs>
     <ds:schemaRef ds:uri="http://schemas.openxmlformats.org/officeDocument/2006/bibliography"/>
   </ds:schemaRefs>

</xml_diff>